<commit_message>
Added info on restore old commit.
</commit_message>
<xml_diff>
--- a/Git Reference.docx
+++ b/Git Reference.docx
@@ -1396,6 +1396,11 @@
           <w:ilvl w:val="1"/>
           <w:numId w:val="1"/>
         </w:numPr>
+        <w:rPr>
+          <w:rStyle w:val="Hyperlink"/>
+          <w:color w:val="auto"/>
+          <w:u w:val="none"/>
+        </w:rPr>
       </w:pPr>
       <w:r>
         <w:t xml:space="preserve">git push </w:t>
@@ -1417,6 +1422,92 @@
           <w:t>https://github.com/&lt;topLevelRepoName&gt;/&lt;RepoName&gt;.git</w:t>
         </w:r>
       </w:hyperlink>
+    </w:p>
+    <w:p>
+      <w:pPr>
+        <w:pStyle w:val="ListParagraph"/>
+        <w:numPr>
+          <w:ilvl w:val="0"/>
+          <w:numId w:val="1"/>
+        </w:numPr>
+      </w:pPr>
+      <w:r>
+        <w:t xml:space="preserve">Restore a </w:t>
+      </w:r>
+      <w:proofErr w:type="gramStart"/>
+      <w:r>
+        <w:t>files</w:t>
+      </w:r>
+      <w:proofErr w:type="gramEnd"/>
+      <w:r>
+        <w:t xml:space="preserve"> from a previous commit</w:t>
+      </w:r>
+    </w:p>
+    <w:p>
+      <w:pPr>
+        <w:pStyle w:val="ListParagraph"/>
+        <w:numPr>
+          <w:ilvl w:val="1"/>
+          <w:numId w:val="1"/>
+        </w:numPr>
+      </w:pPr>
+      <w:r>
+        <w:t>git restore --source=</w:t>
+      </w:r>
+      <w:r>
+        <w:t>&lt;commit hash</w:t>
+      </w:r>
+      <w:proofErr w:type="gramStart"/>
+      <w:r>
+        <w:t>&gt;</w:t>
+      </w:r>
+      <w:r>
+        <w:t xml:space="preserve"> </w:t>
+      </w:r>
+      <w:r>
+        <w:t xml:space="preserve"> </w:t>
+      </w:r>
+      <w:proofErr w:type="spellStart"/>
+      <w:r>
+        <w:t>file</w:t>
+      </w:r>
+      <w:proofErr w:type="gramEnd"/>
+      <w:r>
+        <w:t>_name</w:t>
+      </w:r>
+      <w:proofErr w:type="spellEnd"/>
+    </w:p>
+    <w:p>
+      <w:pPr>
+        <w:pStyle w:val="ListParagraph"/>
+        <w:numPr>
+          <w:ilvl w:val="0"/>
+          <w:numId w:val="1"/>
+        </w:numPr>
+      </w:pPr>
+      <w:r>
+        <w:t>Show commits for a file</w:t>
+      </w:r>
+    </w:p>
+    <w:p>
+      <w:pPr>
+        <w:pStyle w:val="ListParagraph"/>
+        <w:numPr>
+          <w:ilvl w:val="1"/>
+          <w:numId w:val="1"/>
+        </w:numPr>
+      </w:pPr>
+      <w:r>
+        <w:t xml:space="preserve">git show </w:t>
+      </w:r>
+      <w:r>
+        <w:t>&lt;commit hash</w:t>
+      </w:r>
+      <w:proofErr w:type="gramStart"/>
+      <w:r>
+        <w:t>&gt;:filename</w:t>
+      </w:r>
+      <w:proofErr w:type="gramEnd"/>
     </w:p>
     <w:p>
       <w:r>
@@ -1572,27 +1663,14 @@
     <w:r>
       <w:t xml:space="preserve"> of </w:t>
     </w:r>
-    <w:r>
-      <w:fldChar w:fldCharType="begin"/>
-    </w:r>
-    <w:r>
-      <w:instrText xml:space="preserve"> NUMPAGES   \* MERGEFORMAT </w:instrText>
-    </w:r>
-    <w:r>
-      <w:fldChar w:fldCharType="separate"/>
-    </w:r>
-    <w:r>
-      <w:rPr>
-        <w:noProof/>
-      </w:rPr>
-      <w:t>2</w:t>
-    </w:r>
-    <w:r>
-      <w:rPr>
-        <w:noProof/>
-      </w:rPr>
-      <w:fldChar w:fldCharType="end"/>
-    </w:r>
+    <w:fldSimple w:instr=" NUMPAGES   \* MERGEFORMAT ">
+      <w:r>
+        <w:rPr>
+          <w:noProof/>
+        </w:rPr>
+        <w:t>2</w:t>
+      </w:r>
+    </w:fldSimple>
   </w:p>
 </w:ftr>
 </file>

</xml_diff>

<commit_message>
added branch name change command
</commit_message>
<xml_diff>
--- a/Git Reference.docx
+++ b/Git Reference.docx
@@ -39,55 +39,23 @@
           <w:sz w:val="24"/>
           <w:szCs w:val="24"/>
         </w:rPr>
-        <w:t>&lt;</w:t>
-      </w:r>
-      <w:proofErr w:type="spellStart"/>
+        <w:t>&lt;RepoName&gt;</w:t>
+      </w:r>
+    </w:p>
+    <w:p>
+      <w:pPr>
+        <w:pStyle w:val="ListParagraph"/>
+        <w:numPr>
+          <w:ilvl w:val="1"/>
+          <w:numId w:val="1"/>
+        </w:numPr>
+      </w:pPr>
       <w:r>
         <w:rPr>
           <w:sz w:val="24"/>
           <w:szCs w:val="24"/>
         </w:rPr>
-        <w:t>RepoName</w:t>
-      </w:r>
-      <w:proofErr w:type="spellEnd"/>
-      <w:r>
-        <w:rPr>
-          <w:sz w:val="24"/>
-          <w:szCs w:val="24"/>
-        </w:rPr>
-        <w:t>&gt;</w:t>
-      </w:r>
-    </w:p>
-    <w:p>
-      <w:pPr>
-        <w:pStyle w:val="ListParagraph"/>
-        <w:numPr>
-          <w:ilvl w:val="1"/>
-          <w:numId w:val="1"/>
-        </w:numPr>
-      </w:pPr>
-      <w:r>
-        <w:rPr>
-          <w:sz w:val="24"/>
-          <w:szCs w:val="24"/>
-        </w:rPr>
-        <w:t>Place all files and directory for that repository in &lt;</w:t>
-      </w:r>
-      <w:proofErr w:type="spellStart"/>
-      <w:r>
-        <w:rPr>
-          <w:sz w:val="24"/>
-          <w:szCs w:val="24"/>
-        </w:rPr>
-        <w:t>RepoName</w:t>
-      </w:r>
-      <w:proofErr w:type="spellEnd"/>
-      <w:r>
-        <w:rPr>
-          <w:sz w:val="24"/>
-          <w:szCs w:val="24"/>
-        </w:rPr>
-        <w:t>&gt;</w:t>
+        <w:t>Place all files and directory for that repository in &lt;RepoName&gt;</w:t>
       </w:r>
     </w:p>
     <w:p>
@@ -114,15 +82,7 @@
         </w:numPr>
       </w:pPr>
       <w:r>
-        <w:t xml:space="preserve">git </w:t>
-      </w:r>
-      <w:proofErr w:type="spellStart"/>
-      <w:r>
-        <w:t>init</w:t>
-      </w:r>
-      <w:proofErr w:type="spellEnd"/>
-      <w:r>
-        <w:t xml:space="preserve"> -b main</w:t>
+        <w:t>git init -b main</w:t>
       </w:r>
     </w:p>
     <w:p>
@@ -149,13 +109,8 @@
         </w:numPr>
       </w:pPr>
       <w:r>
-        <w:t xml:space="preserve">git </w:t>
-      </w:r>
-      <w:proofErr w:type="gramStart"/>
-      <w:r>
-        <w:t>add .</w:t>
-      </w:r>
-      <w:proofErr w:type="gramEnd"/>
+        <w:t>git add .</w:t>
+      </w:r>
     </w:p>
     <w:p>
       <w:pPr>
@@ -178,15 +133,7 @@
         </w:numPr>
       </w:pPr>
       <w:r>
-        <w:t>git commit -m "</w:t>
-      </w:r>
-      <w:proofErr w:type="spellStart"/>
-      <w:r>
-        <w:t>Intial</w:t>
-      </w:r>
-      <w:proofErr w:type="spellEnd"/>
-      <w:r>
-        <w:t xml:space="preserve"> Commit on ##/##/##"</w:t>
+        <w:t>git commit -m "Intial Commit on ##/##/##"</w:t>
       </w:r>
       <w:r>
         <w:t>’</w:t>
@@ -219,15 +166,7 @@
         <w:t xml:space="preserve">Assure the repo that the git files go to </w:t>
       </w:r>
       <w:r>
-        <w:t>correct Repo called &lt;</w:t>
-      </w:r>
-      <w:proofErr w:type="spellStart"/>
-      <w:r>
-        <w:t>RepoName</w:t>
-      </w:r>
-      <w:proofErr w:type="spellEnd"/>
-      <w:r>
-        <w:t>&gt;</w:t>
+        <w:t>correct Repo called &lt;RepoName&gt;</w:t>
       </w:r>
     </w:p>
     <w:p>
@@ -272,36 +211,19 @@
           <w:szCs w:val="24"/>
         </w:rPr>
       </w:pPr>
-      <w:proofErr w:type="gramStart"/>
       <w:r>
         <w:rPr>
           <w:sz w:val="24"/>
           <w:szCs w:val="24"/>
         </w:rPr>
-        <w:t>i.e.</w:t>
-      </w:r>
-      <w:proofErr w:type="gramEnd"/>
+        <w:t xml:space="preserve">i.e. </w:t>
+      </w:r>
       <w:r>
         <w:rPr>
           <w:sz w:val="24"/>
           <w:szCs w:val="24"/>
         </w:rPr>
-        <w:t xml:space="preserve"> </w:t>
-      </w:r>
-      <w:r>
-        <w:rPr>
-          <w:sz w:val="24"/>
-          <w:szCs w:val="24"/>
-        </w:rPr>
-        <w:t>&lt;</w:t>
-      </w:r>
-      <w:proofErr w:type="spellStart"/>
-      <w:r>
-        <w:rPr>
-          <w:sz w:val="24"/>
-          <w:szCs w:val="24"/>
-        </w:rPr>
-        <w:t>topLevelRepo</w:t>
+        <w:t>&lt;topLevelRepo</w:t>
       </w:r>
       <w:r>
         <w:rPr>
@@ -315,77 +237,27 @@
           <w:sz w:val="24"/>
           <w:szCs w:val="24"/>
         </w:rPr>
-        <w:t>Name</w:t>
-      </w:r>
-      <w:proofErr w:type="spellEnd"/>
-      <w:r>
+        <w:t>Name&gt; = neurio</w:t>
+      </w:r>
+    </w:p>
+    <w:p>
+      <w:pPr>
+        <w:pStyle w:val="ListParagraph"/>
+        <w:numPr>
+          <w:ilvl w:val="3"/>
+          <w:numId w:val="1"/>
+        </w:numPr>
         <w:rPr>
           <w:sz w:val="24"/>
           <w:szCs w:val="24"/>
         </w:rPr>
-        <w:t xml:space="preserve">&gt; = </w:t>
-      </w:r>
-      <w:proofErr w:type="spellStart"/>
+      </w:pPr>
       <w:r>
         <w:rPr>
           <w:sz w:val="24"/>
           <w:szCs w:val="24"/>
         </w:rPr>
-        <w:t>neurio</w:t>
-      </w:r>
-      <w:proofErr w:type="spellEnd"/>
-    </w:p>
-    <w:p>
-      <w:pPr>
-        <w:pStyle w:val="ListParagraph"/>
-        <w:numPr>
-          <w:ilvl w:val="3"/>
-          <w:numId w:val="1"/>
-        </w:numPr>
-        <w:rPr>
-          <w:sz w:val="24"/>
-          <w:szCs w:val="24"/>
-        </w:rPr>
-      </w:pPr>
-      <w:proofErr w:type="gramStart"/>
-      <w:r>
-        <w:rPr>
-          <w:sz w:val="24"/>
-          <w:szCs w:val="24"/>
-        </w:rPr>
-        <w:t>i.e.</w:t>
-      </w:r>
-      <w:proofErr w:type="gramEnd"/>
-      <w:r>
-        <w:rPr>
-          <w:sz w:val="24"/>
-          <w:szCs w:val="24"/>
-        </w:rPr>
-        <w:t xml:space="preserve"> &lt;</w:t>
-      </w:r>
-      <w:proofErr w:type="spellStart"/>
-      <w:r>
-        <w:rPr>
-          <w:sz w:val="24"/>
-          <w:szCs w:val="24"/>
-        </w:rPr>
-        <w:t>RepoName</w:t>
-      </w:r>
-      <w:proofErr w:type="spellEnd"/>
-      <w:r>
-        <w:rPr>
-          <w:sz w:val="24"/>
-          <w:szCs w:val="24"/>
-        </w:rPr>
-        <w:t xml:space="preserve">&gt; = </w:t>
-      </w:r>
-      <w:proofErr w:type="spellStart"/>
-      <w:r>
-        <w:rPr>
-          <w:sz w:val="24"/>
-          <w:szCs w:val="24"/>
-        </w:rPr>
-        <w:t>Pw</w:t>
+        <w:t>i.e. &lt;RepoName&gt; = Pw</w:t>
       </w:r>
       <w:r>
         <w:rPr>
@@ -394,7 +266,6 @@
         </w:rPr>
         <w:t>rMicro_PSIM_Model</w:t>
       </w:r>
-      <w:proofErr w:type="spellEnd"/>
     </w:p>
     <w:p>
       <w:pPr>
@@ -423,73 +294,458 @@
         </w:numPr>
       </w:pPr>
       <w:r>
+        <w:t>git remote -v</w:t>
+      </w:r>
+    </w:p>
+    <w:p>
+      <w:pPr>
+        <w:pStyle w:val="ListParagraph"/>
+        <w:numPr>
+          <w:ilvl w:val="1"/>
+          <w:numId w:val="1"/>
+        </w:numPr>
+      </w:pPr>
+      <w:r>
+        <w:t xml:space="preserve"> </w:t>
+      </w:r>
+      <w:r>
+        <w:t xml:space="preserve">git push -u </w:t>
+      </w:r>
+      <w:r>
+        <w:t xml:space="preserve">origin master </w:t>
+      </w:r>
+    </w:p>
+    <w:p>
+      <w:pPr>
+        <w:pStyle w:val="ListParagraph"/>
+        <w:numPr>
+          <w:ilvl w:val="2"/>
+          <w:numId w:val="1"/>
+        </w:numPr>
+      </w:pPr>
+      <w:r>
+        <w:t>NOTE</w:t>
+      </w:r>
+      <w:r>
+        <w:t xml:space="preserve"> on the “-u” : </w:t>
+      </w:r>
+    </w:p>
+    <w:p>
+      <w:pPr>
+        <w:pStyle w:val="ListParagraph"/>
+        <w:numPr>
+          <w:ilvl w:val="3"/>
+          <w:numId w:val="1"/>
+        </w:numPr>
+      </w:pPr>
+      <w:r>
+        <w:t xml:space="preserve">-u ensures </w:t>
+      </w:r>
+      <w:r>
+        <w:t>For every branch that is up to date or successfully pushed, add upstream (tracking) reference</w:t>
+      </w:r>
+    </w:p>
+    <w:p>
+      <w:pPr>
+        <w:pStyle w:val="ListParagraph"/>
+        <w:numPr>
+          <w:ilvl w:val="0"/>
+          <w:numId w:val="1"/>
+        </w:numPr>
+      </w:pPr>
+      <w:r>
+        <w:t xml:space="preserve">Create a Branch </w:t>
+      </w:r>
+      <w:r>
+        <w:t xml:space="preserve">from main branch </w:t>
+      </w:r>
+      <w:r>
+        <w:t xml:space="preserve">on a </w:t>
+      </w:r>
+      <w:r>
+        <w:t xml:space="preserve">local </w:t>
+      </w:r>
+      <w:r>
+        <w:t>repo</w:t>
+      </w:r>
+      <w:r>
+        <w:t>, make changes then merge</w:t>
+      </w:r>
+    </w:p>
+    <w:p>
+      <w:pPr>
+        <w:pStyle w:val="ListParagraph"/>
+        <w:numPr>
+          <w:ilvl w:val="1"/>
+          <w:numId w:val="1"/>
+        </w:numPr>
+      </w:pPr>
+      <w:r>
+        <w:t xml:space="preserve">git checkout -b </w:t>
+      </w:r>
+      <w:r>
+        <w:t>&lt;BRANCHNAME&gt;</w:t>
+      </w:r>
+    </w:p>
+    <w:p>
+      <w:pPr>
+        <w:pStyle w:val="ListParagraph"/>
+        <w:numPr>
+          <w:ilvl w:val="1"/>
+          <w:numId w:val="1"/>
+        </w:numPr>
+      </w:pPr>
+      <w:r>
+        <w:t>make changes to files</w:t>
+      </w:r>
+      <w:r>
+        <w:t xml:space="preserve"> </w:t>
+      </w:r>
+    </w:p>
+    <w:p>
+      <w:pPr>
+        <w:pStyle w:val="ListParagraph"/>
+        <w:numPr>
+          <w:ilvl w:val="1"/>
+          <w:numId w:val="1"/>
+        </w:numPr>
+      </w:pPr>
+      <w:r>
+        <w:t xml:space="preserve">git add . </w:t>
+      </w:r>
+    </w:p>
+    <w:p>
+      <w:pPr>
+        <w:pStyle w:val="ListParagraph"/>
+        <w:numPr>
+          <w:ilvl w:val="1"/>
+          <w:numId w:val="1"/>
+        </w:numPr>
+      </w:pPr>
+      <w:r>
+        <w:t xml:space="preserve">git commit -m </w:t>
+      </w:r>
+      <w:r>
+        <w:t>“This is a commit”</w:t>
+      </w:r>
+    </w:p>
+    <w:p>
+      <w:pPr>
+        <w:pStyle w:val="ListParagraph"/>
+        <w:numPr>
+          <w:ilvl w:val="1"/>
+          <w:numId w:val="1"/>
+        </w:numPr>
+      </w:pPr>
+      <w:r>
+        <w:t>git checkout main</w:t>
+      </w:r>
+    </w:p>
+    <w:p>
+      <w:pPr>
+        <w:pStyle w:val="ListParagraph"/>
+        <w:numPr>
+          <w:ilvl w:val="1"/>
+          <w:numId w:val="1"/>
+        </w:numPr>
+      </w:pPr>
+      <w:r>
+        <w:t>git merge &lt;BRANCHNAME&gt;</w:t>
+      </w:r>
+    </w:p>
+    <w:p>
+      <w:pPr>
+        <w:pStyle w:val="ListParagraph"/>
+        <w:numPr>
+          <w:ilvl w:val="0"/>
+          <w:numId w:val="1"/>
+        </w:numPr>
+      </w:pPr>
+      <w:r>
+        <w:t>Create branch</w:t>
+      </w:r>
+    </w:p>
+    <w:p>
+      <w:pPr>
+        <w:pStyle w:val="ListParagraph"/>
+        <w:numPr>
+          <w:ilvl w:val="1"/>
+          <w:numId w:val="1"/>
+        </w:numPr>
+      </w:pPr>
+      <w:r>
+        <w:t>git branch &lt;branchName&gt;</w:t>
+      </w:r>
+    </w:p>
+    <w:p>
+      <w:pPr>
+        <w:pStyle w:val="ListParagraph"/>
+        <w:numPr>
+          <w:ilvl w:val="0"/>
+          <w:numId w:val="1"/>
+        </w:numPr>
+      </w:pPr>
+      <w:r>
+        <w:t>Rename Branch</w:t>
+      </w:r>
+    </w:p>
+    <w:p>
+      <w:pPr>
+        <w:pStyle w:val="ListParagraph"/>
+        <w:numPr>
+          <w:ilvl w:val="1"/>
+          <w:numId w:val="1"/>
+        </w:numPr>
+      </w:pPr>
+      <w:r>
+        <w:t>git branch -</w:t>
+      </w:r>
+      <w:r>
+        <w:t>m &lt;newname&gt;</w:t>
+      </w:r>
+    </w:p>
+    <w:p>
+      <w:pPr>
+        <w:pStyle w:val="ListParagraph"/>
+        <w:numPr>
+          <w:ilvl w:val="0"/>
+          <w:numId w:val="1"/>
+        </w:numPr>
+      </w:pPr>
+      <w:r>
+        <w:t>List branches in local repo</w:t>
+      </w:r>
+    </w:p>
+    <w:p>
+      <w:pPr>
+        <w:pStyle w:val="ListParagraph"/>
+        <w:numPr>
+          <w:ilvl w:val="1"/>
+          <w:numId w:val="1"/>
+        </w:numPr>
+      </w:pPr>
+      <w:r>
+        <w:t>git branch</w:t>
+      </w:r>
+    </w:p>
+    <w:p>
+      <w:pPr>
+        <w:pStyle w:val="ListParagraph"/>
+        <w:numPr>
+          <w:ilvl w:val="0"/>
+          <w:numId w:val="1"/>
+        </w:numPr>
+      </w:pPr>
+      <w:r>
+        <w:t xml:space="preserve">Get remote branches </w:t>
+      </w:r>
+    </w:p>
+    <w:p>
+      <w:pPr>
+        <w:pStyle w:val="ListParagraph"/>
+        <w:numPr>
+          <w:ilvl w:val="1"/>
+          <w:numId w:val="1"/>
+        </w:numPr>
+      </w:pPr>
+      <w:r>
+        <w:t xml:space="preserve">git branch </w:t>
+      </w:r>
+      <w:r>
+        <w:t>–</w:t>
+      </w:r>
+      <w:r>
+        <w:t>remotes</w:t>
+      </w:r>
+    </w:p>
+    <w:p>
+      <w:pPr>
+        <w:pStyle w:val="ListParagraph"/>
+        <w:numPr>
+          <w:ilvl w:val="0"/>
+          <w:numId w:val="1"/>
+        </w:numPr>
+      </w:pPr>
+      <w:r>
+        <w:t>Initialize a local branch after git clone</w:t>
+      </w:r>
+    </w:p>
+    <w:p>
+      <w:pPr>
+        <w:pStyle w:val="ListParagraph"/>
+        <w:numPr>
+          <w:ilvl w:val="1"/>
+          <w:numId w:val="1"/>
+        </w:numPr>
+      </w:pPr>
+      <w:r>
+        <w:t>git branch -t my_local_branch origin/remote_branch</w:t>
+      </w:r>
+    </w:p>
+    <w:p>
+      <w:pPr>
+        <w:pStyle w:val="ListParagraph"/>
+        <w:numPr>
+          <w:ilvl w:val="2"/>
+          <w:numId w:val="1"/>
+        </w:numPr>
+      </w:pPr>
+      <w:r>
+        <w:t>After cloning, this will create local branch the tracks remote branch</w:t>
+      </w:r>
+    </w:p>
+    <w:p>
+      <w:pPr>
+        <w:pStyle w:val="ListParagraph"/>
+        <w:numPr>
+          <w:ilvl w:val="0"/>
+          <w:numId w:val="1"/>
+        </w:numPr>
+      </w:pPr>
+      <w:r>
+        <w:t>Get local and remote branches</w:t>
+      </w:r>
+    </w:p>
+    <w:p>
+      <w:pPr>
+        <w:pStyle w:val="ListParagraph"/>
+        <w:numPr>
+          <w:ilvl w:val="1"/>
+          <w:numId w:val="1"/>
+        </w:numPr>
+      </w:pPr>
+      <w:r>
+        <w:t>git branch</w:t>
+      </w:r>
+      <w:r>
+        <w:t>--</w:t>
+      </w:r>
+      <w:r>
+        <w:t>all</w:t>
+      </w:r>
+    </w:p>
+    <w:p>
+      <w:pPr>
+        <w:pStyle w:val="ListParagraph"/>
+        <w:numPr>
+          <w:ilvl w:val="0"/>
+          <w:numId w:val="1"/>
+        </w:numPr>
+      </w:pPr>
+      <w:r>
+        <w:t>Create a new local branch</w:t>
+      </w:r>
+    </w:p>
+    <w:p>
+      <w:pPr>
+        <w:pStyle w:val="ListParagraph"/>
+        <w:numPr>
+          <w:ilvl w:val="1"/>
+          <w:numId w:val="1"/>
+        </w:numPr>
+      </w:pPr>
+      <w:r>
+        <w:t>git checkout -b|-B &lt;new-branch&gt;</w:t>
+      </w:r>
+    </w:p>
+    <w:p>
+      <w:pPr>
+        <w:pStyle w:val="ListParagraph"/>
+        <w:numPr>
+          <w:ilvl w:val="0"/>
+          <w:numId w:val="1"/>
+        </w:numPr>
+      </w:pPr>
+      <w:r>
+        <w:t>Delete Branch</w:t>
+      </w:r>
+    </w:p>
+    <w:p>
+      <w:pPr>
+        <w:pStyle w:val="ListParagraph"/>
+        <w:numPr>
+          <w:ilvl w:val="1"/>
+          <w:numId w:val="1"/>
+        </w:numPr>
+      </w:pPr>
+      <w:r>
+        <w:t xml:space="preserve">git branch </w:t>
+      </w:r>
+      <w:r>
+        <w:t>--</w:t>
+      </w:r>
+      <w:r>
+        <w:t>delete &lt;branch</w:t>
+      </w:r>
+      <w:r>
+        <w:t>N</w:t>
+      </w:r>
+      <w:r>
+        <w:t>ame&gt;</w:t>
+      </w:r>
+    </w:p>
+    <w:p>
+      <w:pPr>
+        <w:pStyle w:val="ListParagraph"/>
+        <w:numPr>
+          <w:ilvl w:val="0"/>
+          <w:numId w:val="1"/>
+        </w:numPr>
+      </w:pPr>
+      <w:r>
+        <w:t>L</w:t>
+      </w:r>
+      <w:r>
+        <w:t>ist diff in branch for local repo</w:t>
+      </w:r>
+    </w:p>
+    <w:p>
+      <w:pPr>
+        <w:pStyle w:val="ListParagraph"/>
+        <w:numPr>
+          <w:ilvl w:val="1"/>
+          <w:numId w:val="1"/>
+        </w:numPr>
+      </w:pPr>
+      <w:r>
+        <w:t xml:space="preserve">git diff &lt;BRANCH1&gt; &lt;BRANCH1&gt; </w:t>
+      </w:r>
+    </w:p>
+    <w:p>
+      <w:pPr>
+        <w:pStyle w:val="ListParagraph"/>
+        <w:numPr>
+          <w:ilvl w:val="0"/>
+          <w:numId w:val="1"/>
+        </w:numPr>
+      </w:pPr>
+      <w:r>
+        <w:lastRenderedPageBreak/>
+        <w:t>S</w:t>
+      </w:r>
+      <w:r>
+        <w:t xml:space="preserve">how what will happen when you fetch from remote </w:t>
+      </w:r>
+      <w:r>
+        <w:t>repo</w:t>
+      </w:r>
+    </w:p>
+    <w:p>
+      <w:pPr>
+        <w:pStyle w:val="ListParagraph"/>
+        <w:numPr>
+          <w:ilvl w:val="1"/>
+          <w:numId w:val="1"/>
+        </w:numPr>
+      </w:pPr>
+      <w:r>
         <w:t xml:space="preserve">git </w:t>
       </w:r>
-      <w:proofErr w:type="gramStart"/>
-      <w:r>
-        <w:t>remote -v</w:t>
-      </w:r>
-      <w:proofErr w:type="gramEnd"/>
-    </w:p>
-    <w:p>
-      <w:pPr>
-        <w:pStyle w:val="ListParagraph"/>
-        <w:numPr>
-          <w:ilvl w:val="1"/>
-          <w:numId w:val="1"/>
-        </w:numPr>
-      </w:pPr>
-      <w:r>
-        <w:t xml:space="preserve"> </w:t>
-      </w:r>
-      <w:r>
-        <w:t xml:space="preserve">git push -u </w:t>
-      </w:r>
-      <w:r>
-        <w:t xml:space="preserve">origin master </w:t>
-      </w:r>
-    </w:p>
-    <w:p>
-      <w:pPr>
-        <w:pStyle w:val="ListParagraph"/>
-        <w:numPr>
-          <w:ilvl w:val="2"/>
-          <w:numId w:val="1"/>
-        </w:numPr>
-      </w:pPr>
-      <w:r>
-        <w:t>NOTE</w:t>
-      </w:r>
-      <w:r>
-        <w:t xml:space="preserve"> on the “-u</w:t>
-      </w:r>
-      <w:proofErr w:type="gramStart"/>
-      <w:r>
-        <w:t>” :</w:t>
-      </w:r>
-      <w:proofErr w:type="gramEnd"/>
-      <w:r>
-        <w:t xml:space="preserve"> </w:t>
-      </w:r>
-    </w:p>
-    <w:p>
-      <w:pPr>
-        <w:pStyle w:val="ListParagraph"/>
-        <w:numPr>
-          <w:ilvl w:val="3"/>
-          <w:numId w:val="1"/>
-        </w:numPr>
-      </w:pPr>
-      <w:r>
-        <w:t xml:space="preserve">-u ensures </w:t>
-      </w:r>
-      <w:proofErr w:type="gramStart"/>
-      <w:r>
-        <w:t>For</w:t>
-      </w:r>
-      <w:proofErr w:type="gramEnd"/>
-      <w:r>
-        <w:t xml:space="preserve"> every branch that is up to date or successfully pushed, add upstream (tracking) reference</w:t>
+      <w:r>
+        <w:t xml:space="preserve">fetch </w:t>
+      </w:r>
+      <w:r>
+        <w:t>–dry-run</w:t>
       </w:r>
     </w:p>
     <w:p>
@@ -501,419 +757,6 @@
         </w:numPr>
       </w:pPr>
       <w:r>
-        <w:t xml:space="preserve">Create a Branch </w:t>
-      </w:r>
-      <w:r>
-        <w:t xml:space="preserve">from main branch </w:t>
-      </w:r>
-      <w:r>
-        <w:t xml:space="preserve">on a </w:t>
-      </w:r>
-      <w:r>
-        <w:t xml:space="preserve">local </w:t>
-      </w:r>
-      <w:r>
-        <w:t>repo</w:t>
-      </w:r>
-      <w:r>
-        <w:t>, make changes then merge</w:t>
-      </w:r>
-    </w:p>
-    <w:p>
-      <w:pPr>
-        <w:pStyle w:val="ListParagraph"/>
-        <w:numPr>
-          <w:ilvl w:val="1"/>
-          <w:numId w:val="1"/>
-        </w:numPr>
-      </w:pPr>
-      <w:r>
-        <w:t xml:space="preserve">git checkout -b </w:t>
-      </w:r>
-      <w:r>
-        <w:t>&lt;BRANCHNAME&gt;</w:t>
-      </w:r>
-    </w:p>
-    <w:p>
-      <w:pPr>
-        <w:pStyle w:val="ListParagraph"/>
-        <w:numPr>
-          <w:ilvl w:val="1"/>
-          <w:numId w:val="1"/>
-        </w:numPr>
-      </w:pPr>
-      <w:r>
-        <w:t>make changes to files</w:t>
-      </w:r>
-      <w:r>
-        <w:t xml:space="preserve"> </w:t>
-      </w:r>
-    </w:p>
-    <w:p>
-      <w:pPr>
-        <w:pStyle w:val="ListParagraph"/>
-        <w:numPr>
-          <w:ilvl w:val="1"/>
-          <w:numId w:val="1"/>
-        </w:numPr>
-      </w:pPr>
-      <w:r>
-        <w:t xml:space="preserve">git </w:t>
-      </w:r>
-      <w:proofErr w:type="gramStart"/>
-      <w:r>
-        <w:t>add .</w:t>
-      </w:r>
-      <w:proofErr w:type="gramEnd"/>
-      <w:r>
-        <w:t xml:space="preserve"> </w:t>
-      </w:r>
-    </w:p>
-    <w:p>
-      <w:pPr>
-        <w:pStyle w:val="ListParagraph"/>
-        <w:numPr>
-          <w:ilvl w:val="1"/>
-          <w:numId w:val="1"/>
-        </w:numPr>
-      </w:pPr>
-      <w:r>
-        <w:t xml:space="preserve">git commit -m </w:t>
-      </w:r>
-      <w:r>
-        <w:t>“This is a commit”</w:t>
-      </w:r>
-    </w:p>
-    <w:p>
-      <w:pPr>
-        <w:pStyle w:val="ListParagraph"/>
-        <w:numPr>
-          <w:ilvl w:val="1"/>
-          <w:numId w:val="1"/>
-        </w:numPr>
-      </w:pPr>
-      <w:r>
-        <w:t>git checkout main</w:t>
-      </w:r>
-    </w:p>
-    <w:p>
-      <w:pPr>
-        <w:pStyle w:val="ListParagraph"/>
-        <w:numPr>
-          <w:ilvl w:val="1"/>
-          <w:numId w:val="1"/>
-        </w:numPr>
-      </w:pPr>
-      <w:r>
-        <w:t>git merge &lt;BRANCHNAME&gt;</w:t>
-      </w:r>
-    </w:p>
-    <w:p>
-      <w:pPr>
-        <w:pStyle w:val="ListParagraph"/>
-        <w:numPr>
-          <w:ilvl w:val="0"/>
-          <w:numId w:val="1"/>
-        </w:numPr>
-      </w:pPr>
-      <w:r>
-        <w:t>Create branch</w:t>
-      </w:r>
-    </w:p>
-    <w:p>
-      <w:pPr>
-        <w:pStyle w:val="ListParagraph"/>
-        <w:numPr>
-          <w:ilvl w:val="1"/>
-          <w:numId w:val="1"/>
-        </w:numPr>
-      </w:pPr>
-      <w:r>
-        <w:t>git branch &lt;</w:t>
-      </w:r>
-      <w:proofErr w:type="spellStart"/>
-      <w:r>
-        <w:t>branchName</w:t>
-      </w:r>
-      <w:proofErr w:type="spellEnd"/>
-      <w:r>
-        <w:t>&gt;</w:t>
-      </w:r>
-    </w:p>
-    <w:p>
-      <w:pPr>
-        <w:pStyle w:val="ListParagraph"/>
-        <w:numPr>
-          <w:ilvl w:val="0"/>
-          <w:numId w:val="1"/>
-        </w:numPr>
-      </w:pPr>
-      <w:r>
-        <w:t>List branches in local repo</w:t>
-      </w:r>
-    </w:p>
-    <w:p>
-      <w:pPr>
-        <w:pStyle w:val="ListParagraph"/>
-        <w:numPr>
-          <w:ilvl w:val="1"/>
-          <w:numId w:val="1"/>
-        </w:numPr>
-      </w:pPr>
-      <w:r>
-        <w:t>git branch</w:t>
-      </w:r>
-    </w:p>
-    <w:p>
-      <w:pPr>
-        <w:pStyle w:val="ListParagraph"/>
-        <w:numPr>
-          <w:ilvl w:val="0"/>
-          <w:numId w:val="1"/>
-        </w:numPr>
-      </w:pPr>
-      <w:r>
-        <w:t xml:space="preserve">Get remote branches </w:t>
-      </w:r>
-    </w:p>
-    <w:p>
-      <w:pPr>
-        <w:pStyle w:val="ListParagraph"/>
-        <w:numPr>
-          <w:ilvl w:val="1"/>
-          <w:numId w:val="1"/>
-        </w:numPr>
-      </w:pPr>
-      <w:r>
-        <w:t xml:space="preserve">git branch </w:t>
-      </w:r>
-      <w:r>
-        <w:t>–</w:t>
-      </w:r>
-      <w:r>
-        <w:t>remotes</w:t>
-      </w:r>
-    </w:p>
-    <w:p>
-      <w:pPr>
-        <w:pStyle w:val="ListParagraph"/>
-        <w:numPr>
-          <w:ilvl w:val="0"/>
-          <w:numId w:val="1"/>
-        </w:numPr>
-      </w:pPr>
-      <w:r>
-        <w:t>Initialize a local branch after git clone</w:t>
-      </w:r>
-    </w:p>
-    <w:p>
-      <w:pPr>
-        <w:pStyle w:val="ListParagraph"/>
-        <w:numPr>
-          <w:ilvl w:val="1"/>
-          <w:numId w:val="1"/>
-        </w:numPr>
-      </w:pPr>
-      <w:r>
-        <w:t xml:space="preserve">git branch -t </w:t>
-      </w:r>
-      <w:proofErr w:type="spellStart"/>
-      <w:r>
-        <w:t>my_local_branch</w:t>
-      </w:r>
-      <w:proofErr w:type="spellEnd"/>
-      <w:r>
-        <w:t xml:space="preserve"> origin/</w:t>
-      </w:r>
-      <w:proofErr w:type="spellStart"/>
-      <w:r>
-        <w:t>remote_branch</w:t>
-      </w:r>
-      <w:proofErr w:type="spellEnd"/>
-    </w:p>
-    <w:p>
-      <w:pPr>
-        <w:pStyle w:val="ListParagraph"/>
-        <w:numPr>
-          <w:ilvl w:val="2"/>
-          <w:numId w:val="1"/>
-        </w:numPr>
-      </w:pPr>
-      <w:r>
-        <w:t>After cloning, this will create local branch the tracks remote branch</w:t>
-      </w:r>
-    </w:p>
-    <w:p>
-      <w:pPr>
-        <w:pStyle w:val="ListParagraph"/>
-        <w:numPr>
-          <w:ilvl w:val="0"/>
-          <w:numId w:val="1"/>
-        </w:numPr>
-      </w:pPr>
-      <w:r>
-        <w:t>Get local and remote branches</w:t>
-      </w:r>
-    </w:p>
-    <w:p>
-      <w:pPr>
-        <w:pStyle w:val="ListParagraph"/>
-        <w:numPr>
-          <w:ilvl w:val="1"/>
-          <w:numId w:val="1"/>
-        </w:numPr>
-      </w:pPr>
-      <w:r>
-        <w:t>git branch</w:t>
-      </w:r>
-      <w:r>
-        <w:t>--</w:t>
-      </w:r>
-      <w:r>
-        <w:t>all</w:t>
-      </w:r>
-    </w:p>
-    <w:p>
-      <w:pPr>
-        <w:pStyle w:val="ListParagraph"/>
-        <w:numPr>
-          <w:ilvl w:val="0"/>
-          <w:numId w:val="1"/>
-        </w:numPr>
-      </w:pPr>
-      <w:r>
-        <w:t>Create a new local branch</w:t>
-      </w:r>
-    </w:p>
-    <w:p>
-      <w:pPr>
-        <w:pStyle w:val="ListParagraph"/>
-        <w:numPr>
-          <w:ilvl w:val="1"/>
-          <w:numId w:val="1"/>
-        </w:numPr>
-      </w:pPr>
-      <w:r>
-        <w:t>git checkout -b|-B &lt;new-branch&gt;</w:t>
-      </w:r>
-    </w:p>
-    <w:p>
-      <w:pPr>
-        <w:pStyle w:val="ListParagraph"/>
-        <w:numPr>
-          <w:ilvl w:val="0"/>
-          <w:numId w:val="1"/>
-        </w:numPr>
-      </w:pPr>
-      <w:r>
-        <w:t>Delete Branch</w:t>
-      </w:r>
-    </w:p>
-    <w:p>
-      <w:pPr>
-        <w:pStyle w:val="ListParagraph"/>
-        <w:numPr>
-          <w:ilvl w:val="1"/>
-          <w:numId w:val="1"/>
-        </w:numPr>
-      </w:pPr>
-      <w:r>
-        <w:t xml:space="preserve">git branch </w:t>
-      </w:r>
-      <w:r>
-        <w:t>--</w:t>
-      </w:r>
-      <w:r>
-        <w:t>delete &lt;</w:t>
-      </w:r>
-      <w:proofErr w:type="spellStart"/>
-      <w:r>
-        <w:t>branch</w:t>
-      </w:r>
-      <w:r>
-        <w:t>N</w:t>
-      </w:r>
-      <w:r>
-        <w:t>ame</w:t>
-      </w:r>
-      <w:proofErr w:type="spellEnd"/>
-      <w:r>
-        <w:t>&gt;</w:t>
-      </w:r>
-    </w:p>
-    <w:p>
-      <w:pPr>
-        <w:pStyle w:val="ListParagraph"/>
-        <w:numPr>
-          <w:ilvl w:val="0"/>
-          <w:numId w:val="1"/>
-        </w:numPr>
-      </w:pPr>
-      <w:r>
-        <w:t>L</w:t>
-      </w:r>
-      <w:r>
-        <w:t>ist diff in branch for local repo</w:t>
-      </w:r>
-    </w:p>
-    <w:p>
-      <w:pPr>
-        <w:pStyle w:val="ListParagraph"/>
-        <w:numPr>
-          <w:ilvl w:val="1"/>
-          <w:numId w:val="1"/>
-        </w:numPr>
-      </w:pPr>
-      <w:r>
-        <w:t xml:space="preserve">git diff &lt;BRANCH1&gt; &lt;BRANCH1&gt; </w:t>
-      </w:r>
-    </w:p>
-    <w:p>
-      <w:pPr>
-        <w:pStyle w:val="ListParagraph"/>
-        <w:numPr>
-          <w:ilvl w:val="0"/>
-          <w:numId w:val="1"/>
-        </w:numPr>
-      </w:pPr>
-      <w:r>
-        <w:t>S</w:t>
-      </w:r>
-      <w:r>
-        <w:t xml:space="preserve">how what will happen when you fetch from remote </w:t>
-      </w:r>
-      <w:r>
-        <w:t>repo</w:t>
-      </w:r>
-    </w:p>
-    <w:p>
-      <w:pPr>
-        <w:pStyle w:val="ListParagraph"/>
-        <w:numPr>
-          <w:ilvl w:val="1"/>
-          <w:numId w:val="1"/>
-        </w:numPr>
-      </w:pPr>
-      <w:r>
-        <w:t xml:space="preserve">git </w:t>
-      </w:r>
-      <w:r>
-        <w:t xml:space="preserve">fetch </w:t>
-      </w:r>
-      <w:r>
-        <w:t>–dry-run</w:t>
-      </w:r>
-    </w:p>
-    <w:p>
-      <w:pPr>
-        <w:pStyle w:val="ListParagraph"/>
-        <w:numPr>
-          <w:ilvl w:val="0"/>
-          <w:numId w:val="1"/>
-        </w:numPr>
-      </w:pPr>
-      <w:r>
-        <w:lastRenderedPageBreak/>
         <w:t>Fetch from remote repo</w:t>
       </w:r>
     </w:p>
@@ -949,101 +792,33 @@
           <w:szCs w:val="24"/>
         </w:rPr>
       </w:pPr>
-      <w:proofErr w:type="gramStart"/>
       <w:r>
         <w:rPr>
           <w:sz w:val="24"/>
           <w:szCs w:val="24"/>
         </w:rPr>
-        <w:t>i.e.</w:t>
-      </w:r>
-      <w:proofErr w:type="gramEnd"/>
-      <w:r>
+        <w:t>i.e. &lt;topLevelRepoUserName&gt; = neurio</w:t>
+      </w:r>
+    </w:p>
+    <w:p>
+      <w:pPr>
+        <w:pStyle w:val="ListParagraph"/>
+        <w:numPr>
+          <w:ilvl w:val="2"/>
+          <w:numId w:val="1"/>
+        </w:numPr>
         <w:rPr>
           <w:sz w:val="24"/>
           <w:szCs w:val="24"/>
         </w:rPr>
-        <w:t xml:space="preserve"> &lt;</w:t>
-      </w:r>
-      <w:proofErr w:type="spellStart"/>
+      </w:pPr>
       <w:r>
         <w:rPr>
           <w:sz w:val="24"/>
           <w:szCs w:val="24"/>
         </w:rPr>
-        <w:t>topLevelRepoUserName</w:t>
-      </w:r>
-      <w:proofErr w:type="spellEnd"/>
-      <w:r>
-        <w:rPr>
-          <w:sz w:val="24"/>
-          <w:szCs w:val="24"/>
-        </w:rPr>
-        <w:t xml:space="preserve">&gt; = </w:t>
-      </w:r>
-      <w:proofErr w:type="spellStart"/>
-      <w:r>
-        <w:rPr>
-          <w:sz w:val="24"/>
-          <w:szCs w:val="24"/>
-        </w:rPr>
-        <w:t>neurio</w:t>
-      </w:r>
-      <w:proofErr w:type="spellEnd"/>
-    </w:p>
-    <w:p>
-      <w:pPr>
-        <w:pStyle w:val="ListParagraph"/>
-        <w:numPr>
-          <w:ilvl w:val="2"/>
-          <w:numId w:val="1"/>
-        </w:numPr>
-        <w:rPr>
-          <w:sz w:val="24"/>
-          <w:szCs w:val="24"/>
-        </w:rPr>
-      </w:pPr>
-      <w:proofErr w:type="gramStart"/>
-      <w:r>
-        <w:rPr>
-          <w:sz w:val="24"/>
-          <w:szCs w:val="24"/>
-        </w:rPr>
-        <w:t>i.e.</w:t>
-      </w:r>
-      <w:proofErr w:type="gramEnd"/>
-      <w:r>
-        <w:rPr>
-          <w:sz w:val="24"/>
-          <w:szCs w:val="24"/>
-        </w:rPr>
-        <w:t xml:space="preserve"> &lt;</w:t>
-      </w:r>
-      <w:proofErr w:type="spellStart"/>
-      <w:r>
-        <w:rPr>
-          <w:sz w:val="24"/>
-          <w:szCs w:val="24"/>
-        </w:rPr>
-        <w:t>RepoName</w:t>
-      </w:r>
-      <w:proofErr w:type="spellEnd"/>
-      <w:r>
-        <w:rPr>
-          <w:sz w:val="24"/>
-          <w:szCs w:val="24"/>
-        </w:rPr>
-        <w:t xml:space="preserve">&gt; = </w:t>
-      </w:r>
-      <w:proofErr w:type="spellStart"/>
-      <w:r>
-        <w:rPr>
-          <w:sz w:val="24"/>
-          <w:szCs w:val="24"/>
-        </w:rPr>
-        <w:t>PwrMicro_PSIM_Model</w:t>
-      </w:r>
-      <w:proofErr w:type="spellEnd"/>
+        <w:t>i.e. &lt;RepoName&gt; = PwrMicro_PSIM_Model</w:t>
+      </w:r>
     </w:p>
     <w:p>
       <w:pPr>
@@ -1095,101 +870,33 @@
           <w:szCs w:val="24"/>
         </w:rPr>
       </w:pPr>
-      <w:proofErr w:type="gramStart"/>
       <w:r>
         <w:rPr>
           <w:sz w:val="24"/>
           <w:szCs w:val="24"/>
         </w:rPr>
-        <w:t>i.e.</w:t>
-      </w:r>
-      <w:proofErr w:type="gramEnd"/>
-      <w:r>
+        <w:t>i.e. &lt;topLevelRepoUserName&gt; = neurio</w:t>
+      </w:r>
+    </w:p>
+    <w:p>
+      <w:pPr>
+        <w:pStyle w:val="ListParagraph"/>
+        <w:numPr>
+          <w:ilvl w:val="2"/>
+          <w:numId w:val="1"/>
+        </w:numPr>
         <w:rPr>
           <w:sz w:val="24"/>
           <w:szCs w:val="24"/>
         </w:rPr>
-        <w:t xml:space="preserve"> &lt;</w:t>
-      </w:r>
-      <w:proofErr w:type="spellStart"/>
+      </w:pPr>
       <w:r>
         <w:rPr>
           <w:sz w:val="24"/>
           <w:szCs w:val="24"/>
         </w:rPr>
-        <w:t>topLevelRepoUserName</w:t>
-      </w:r>
-      <w:proofErr w:type="spellEnd"/>
-      <w:r>
-        <w:rPr>
-          <w:sz w:val="24"/>
-          <w:szCs w:val="24"/>
-        </w:rPr>
-        <w:t xml:space="preserve">&gt; = </w:t>
-      </w:r>
-      <w:proofErr w:type="spellStart"/>
-      <w:r>
-        <w:rPr>
-          <w:sz w:val="24"/>
-          <w:szCs w:val="24"/>
-        </w:rPr>
-        <w:t>neurio</w:t>
-      </w:r>
-      <w:proofErr w:type="spellEnd"/>
-    </w:p>
-    <w:p>
-      <w:pPr>
-        <w:pStyle w:val="ListParagraph"/>
-        <w:numPr>
-          <w:ilvl w:val="2"/>
-          <w:numId w:val="1"/>
-        </w:numPr>
-        <w:rPr>
-          <w:sz w:val="24"/>
-          <w:szCs w:val="24"/>
-        </w:rPr>
-      </w:pPr>
-      <w:proofErr w:type="gramStart"/>
-      <w:r>
-        <w:rPr>
-          <w:sz w:val="24"/>
-          <w:szCs w:val="24"/>
-        </w:rPr>
-        <w:t>i.e.</w:t>
-      </w:r>
-      <w:proofErr w:type="gramEnd"/>
-      <w:r>
-        <w:rPr>
-          <w:sz w:val="24"/>
-          <w:szCs w:val="24"/>
-        </w:rPr>
-        <w:t xml:space="preserve"> &lt;</w:t>
-      </w:r>
-      <w:proofErr w:type="spellStart"/>
-      <w:r>
-        <w:rPr>
-          <w:sz w:val="24"/>
-          <w:szCs w:val="24"/>
-        </w:rPr>
-        <w:t>RepoName</w:t>
-      </w:r>
-      <w:proofErr w:type="spellEnd"/>
-      <w:r>
-        <w:rPr>
-          <w:sz w:val="24"/>
-          <w:szCs w:val="24"/>
-        </w:rPr>
-        <w:t xml:space="preserve">&gt; = </w:t>
-      </w:r>
-      <w:proofErr w:type="spellStart"/>
-      <w:r>
-        <w:rPr>
-          <w:sz w:val="24"/>
-          <w:szCs w:val="24"/>
-        </w:rPr>
-        <w:t>PwrMicro_PSIM_Model</w:t>
-      </w:r>
-      <w:proofErr w:type="spellEnd"/>
+        <w:t>i.e. &lt;RepoName&gt; = PwrMicro_PSIM_Model</w:t>
+      </w:r>
     </w:p>
     <w:p>
       <w:pPr>
@@ -1230,15 +937,7 @@
         </w:numPr>
       </w:pPr>
       <w:r>
-        <w:t xml:space="preserve">Get status on current </w:t>
-      </w:r>
-      <w:proofErr w:type="spellStart"/>
-      <w:r>
-        <w:t>git</w:t>
-      </w:r>
-      <w:proofErr w:type="spellEnd"/>
-      <w:r>
-        <w:t xml:space="preserve"> </w:t>
+        <w:t xml:space="preserve">Get status on current git </w:t>
       </w:r>
       <w:r>
         <w:t>repo</w:t>
@@ -1265,15 +964,7 @@
         </w:numPr>
       </w:pPr>
       <w:r>
-        <w:t xml:space="preserve">Get log of changes made to </w:t>
-      </w:r>
-      <w:proofErr w:type="spellStart"/>
-      <w:r>
-        <w:t>git</w:t>
-      </w:r>
-      <w:proofErr w:type="spellEnd"/>
-      <w:r>
-        <w:t xml:space="preserve"> </w:t>
+        <w:t xml:space="preserve">Get log of changes made to git </w:t>
       </w:r>
       <w:r>
         <w:t>repo</w:t>
@@ -1318,15 +1009,7 @@
         <w:t xml:space="preserve">using github.com. </w:t>
       </w:r>
       <w:r>
-        <w:t xml:space="preserve">If you commit a readme </w:t>
-      </w:r>
-      <w:proofErr w:type="gramStart"/>
-      <w:r>
-        <w:t>file</w:t>
-      </w:r>
-      <w:proofErr w:type="gramEnd"/>
-      <w:r>
-        <w:t xml:space="preserve"> then do the following:</w:t>
+        <w:t>If you commit a readme file then do the following:</w:t>
       </w:r>
     </w:p>
     <w:p>
@@ -1432,15 +1115,7 @@
         </w:numPr>
       </w:pPr>
       <w:r>
-        <w:t xml:space="preserve">Restore a </w:t>
-      </w:r>
-      <w:proofErr w:type="gramStart"/>
-      <w:r>
-        <w:t>files</w:t>
-      </w:r>
-      <w:proofErr w:type="gramEnd"/>
-      <w:r>
-        <w:t xml:space="preserve"> from a previous commit</w:t>
+        <w:t>Restore a files from a previous commit</w:t>
       </w:r>
     </w:p>
     <w:p>
@@ -1455,11 +1130,7 @@
         <w:t>git restore --source=</w:t>
       </w:r>
       <w:r>
-        <w:t>&lt;commit hash</w:t>
-      </w:r>
-      <w:proofErr w:type="gramStart"/>
-      <w:r>
-        <w:t>&gt;</w:t>
+        <w:t>&lt;commit hash&gt;</w:t>
       </w:r>
       <w:r>
         <w:t xml:space="preserve"> </w:t>
@@ -1467,15 +1138,9 @@
       <w:r>
         <w:t xml:space="preserve"> </w:t>
       </w:r>
-      <w:proofErr w:type="spellStart"/>
-      <w:r>
-        <w:t>file</w:t>
-      </w:r>
-      <w:proofErr w:type="gramEnd"/>
-      <w:r>
-        <w:t>_name</w:t>
-      </w:r>
-      <w:proofErr w:type="spellEnd"/>
+      <w:r>
+        <w:t>file_name</w:t>
+      </w:r>
     </w:p>
     <w:p>
       <w:pPr>
@@ -1501,13 +1166,8 @@
         <w:t xml:space="preserve">git show </w:t>
       </w:r>
       <w:r>
-        <w:t>&lt;commit hash</w:t>
-      </w:r>
-      <w:proofErr w:type="gramStart"/>
-      <w:r>
-        <w:t>&gt;:filename</w:t>
-      </w:r>
-      <w:proofErr w:type="gramEnd"/>
+        <w:t>&lt;commit hash&gt;:filename</w:t>
+      </w:r>
     </w:p>
     <w:p>
       <w:r>
@@ -1663,14 +1323,27 @@
     <w:r>
       <w:t xml:space="preserve"> of </w:t>
     </w:r>
-    <w:fldSimple w:instr=" NUMPAGES   \* MERGEFORMAT ">
-      <w:r>
-        <w:rPr>
-          <w:noProof/>
-        </w:rPr>
-        <w:t>2</w:t>
-      </w:r>
-    </w:fldSimple>
+    <w:r>
+      <w:fldChar w:fldCharType="begin"/>
+    </w:r>
+    <w:r>
+      <w:instrText xml:space="preserve"> NUMPAGES   \* MERGEFORMAT </w:instrText>
+    </w:r>
+    <w:r>
+      <w:fldChar w:fldCharType="separate"/>
+    </w:r>
+    <w:r>
+      <w:rPr>
+        <w:noProof/>
+      </w:rPr>
+      <w:t>2</w:t>
+    </w:r>
+    <w:r>
+      <w:rPr>
+        <w:noProof/>
+      </w:rPr>
+      <w:fldChar w:fldCharType="end"/>
+    </w:r>
   </w:p>
 </w:ftr>
 </file>
@@ -1713,21 +1386,12 @@
     <w:r>
       <w:tab/>
     </w:r>
-    <w:proofErr w:type="spellStart"/>
     <w:r>
       <w:rPr>
         <w:b/>
         <w:bCs/>
       </w:rPr>
-      <w:t>Github</w:t>
-    </w:r>
-    <w:proofErr w:type="spellEnd"/>
-    <w:r>
-      <w:rPr>
-        <w:b/>
-        <w:bCs/>
-      </w:rPr>
-      <w:t xml:space="preserve"> Reference</w:t>
+      <w:t>Github Reference</w:t>
     </w:r>
   </w:p>
   <w:p>

</xml_diff>

<commit_message>
Add git tag explanation
</commit_message>
<xml_diff>
--- a/Git Reference.docx
+++ b/Git Reference.docx
@@ -11,6 +11,30 @@
         </w:numPr>
       </w:pPr>
       <w:r>
+        <w:t>Get Help on git command</w:t>
+      </w:r>
+    </w:p>
+    <w:p>
+      <w:pPr>
+        <w:pStyle w:val="ListParagraph"/>
+        <w:numPr>
+          <w:ilvl w:val="1"/>
+          <w:numId w:val="1"/>
+        </w:numPr>
+      </w:pPr>
+      <w:r>
+        <w:t>git help &lt;COMMAND&gt;</w:t>
+      </w:r>
+    </w:p>
+    <w:p>
+      <w:pPr>
+        <w:pStyle w:val="ListParagraph"/>
+        <w:numPr>
+          <w:ilvl w:val="0"/>
+          <w:numId w:val="1"/>
+        </w:numPr>
+      </w:pPr>
+      <w:r>
         <w:t>To Create Local Repository</w:t>
       </w:r>
     </w:p>
@@ -39,23 +63,55 @@
           <w:sz w:val="24"/>
           <w:szCs w:val="24"/>
         </w:rPr>
-        <w:t>&lt;RepoName&gt;</w:t>
-      </w:r>
-    </w:p>
-    <w:p>
-      <w:pPr>
-        <w:pStyle w:val="ListParagraph"/>
-        <w:numPr>
-          <w:ilvl w:val="1"/>
-          <w:numId w:val="1"/>
-        </w:numPr>
-      </w:pPr>
-      <w:r>
-        <w:rPr>
-          <w:sz w:val="24"/>
-          <w:szCs w:val="24"/>
-        </w:rPr>
-        <w:t>Place all files and directory for that repository in &lt;RepoName&gt;</w:t>
+        <w:t>&lt;</w:t>
+      </w:r>
+      <w:proofErr w:type="spellStart"/>
+      <w:r>
+        <w:rPr>
+          <w:sz w:val="24"/>
+          <w:szCs w:val="24"/>
+        </w:rPr>
+        <w:t>RepoName</w:t>
+      </w:r>
+      <w:proofErr w:type="spellEnd"/>
+      <w:r>
+        <w:rPr>
+          <w:sz w:val="24"/>
+          <w:szCs w:val="24"/>
+        </w:rPr>
+        <w:t>&gt;</w:t>
+      </w:r>
+    </w:p>
+    <w:p>
+      <w:pPr>
+        <w:pStyle w:val="ListParagraph"/>
+        <w:numPr>
+          <w:ilvl w:val="1"/>
+          <w:numId w:val="1"/>
+        </w:numPr>
+      </w:pPr>
+      <w:r>
+        <w:rPr>
+          <w:sz w:val="24"/>
+          <w:szCs w:val="24"/>
+        </w:rPr>
+        <w:t>Place all files and directory for that repository in &lt;</w:t>
+      </w:r>
+      <w:proofErr w:type="spellStart"/>
+      <w:r>
+        <w:rPr>
+          <w:sz w:val="24"/>
+          <w:szCs w:val="24"/>
+        </w:rPr>
+        <w:t>RepoName</w:t>
+      </w:r>
+      <w:proofErr w:type="spellEnd"/>
+      <w:r>
+        <w:rPr>
+          <w:sz w:val="24"/>
+          <w:szCs w:val="24"/>
+        </w:rPr>
+        <w:t>&gt;</w:t>
       </w:r>
     </w:p>
     <w:p>
@@ -82,7 +138,15 @@
         </w:numPr>
       </w:pPr>
       <w:r>
-        <w:t>git init -b main</w:t>
+        <w:t xml:space="preserve">git </w:t>
+      </w:r>
+      <w:proofErr w:type="spellStart"/>
+      <w:r>
+        <w:t>init</w:t>
+      </w:r>
+      <w:proofErr w:type="spellEnd"/>
+      <w:r>
+        <w:t xml:space="preserve"> -b main</w:t>
       </w:r>
     </w:p>
     <w:p>
@@ -109,8 +173,13 @@
         </w:numPr>
       </w:pPr>
       <w:r>
-        <w:t>git add .</w:t>
-      </w:r>
+        <w:t xml:space="preserve">git </w:t>
+      </w:r>
+      <w:proofErr w:type="gramStart"/>
+      <w:r>
+        <w:t>add .</w:t>
+      </w:r>
+      <w:proofErr w:type="gramEnd"/>
     </w:p>
     <w:p>
       <w:pPr>
@@ -133,7 +202,15 @@
         </w:numPr>
       </w:pPr>
       <w:r>
-        <w:t>git commit -m "Intial Commit on ##/##/##"</w:t>
+        <w:t>git commit -m "</w:t>
+      </w:r>
+      <w:proofErr w:type="spellStart"/>
+      <w:r>
+        <w:t>Intial</w:t>
+      </w:r>
+      <w:proofErr w:type="spellEnd"/>
+      <w:r>
+        <w:t xml:space="preserve"> Commit on ##/##/##"</w:t>
       </w:r>
       <w:r>
         <w:t>’</w:t>
@@ -166,7 +243,15 @@
         <w:t xml:space="preserve">Assure the repo that the git files go to </w:t>
       </w:r>
       <w:r>
-        <w:t>correct Repo called &lt;RepoName&gt;</w:t>
+        <w:t>correct Repo called &lt;</w:t>
+      </w:r>
+      <w:proofErr w:type="spellStart"/>
+      <w:r>
+        <w:t>RepoName</w:t>
+      </w:r>
+      <w:proofErr w:type="spellEnd"/>
+      <w:r>
+        <w:t>&gt;</w:t>
       </w:r>
     </w:p>
     <w:p>
@@ -211,6 +296,7 @@
           <w:szCs w:val="24"/>
         </w:rPr>
       </w:pPr>
+      <w:proofErr w:type="spellStart"/>
       <w:r>
         <w:rPr>
           <w:sz w:val="24"/>
@@ -218,6 +304,7 @@
         </w:rPr>
         <w:t>remot</w:t>
       </w:r>
+      <w:proofErr w:type="spellEnd"/>
     </w:p>
     <w:p>
       <w:pPr>
@@ -231,12 +318,45 @@
           <w:szCs w:val="24"/>
         </w:rPr>
       </w:pPr>
-      <w:r>
-        <w:rPr>
-          <w:sz w:val="24"/>
-          <w:szCs w:val="24"/>
-        </w:rPr>
-        <w:t>i.e. &lt;RepoName&gt; = Pw</w:t>
+      <w:proofErr w:type="gramStart"/>
+      <w:r>
+        <w:rPr>
+          <w:sz w:val="24"/>
+          <w:szCs w:val="24"/>
+        </w:rPr>
+        <w:t>i.e.</w:t>
+      </w:r>
+      <w:proofErr w:type="gramEnd"/>
+      <w:r>
+        <w:rPr>
+          <w:sz w:val="24"/>
+          <w:szCs w:val="24"/>
+        </w:rPr>
+        <w:t xml:space="preserve"> &lt;</w:t>
+      </w:r>
+      <w:proofErr w:type="spellStart"/>
+      <w:r>
+        <w:rPr>
+          <w:sz w:val="24"/>
+          <w:szCs w:val="24"/>
+        </w:rPr>
+        <w:t>RepoName</w:t>
+      </w:r>
+      <w:proofErr w:type="spellEnd"/>
+      <w:r>
+        <w:rPr>
+          <w:sz w:val="24"/>
+          <w:szCs w:val="24"/>
+        </w:rPr>
+        <w:t xml:space="preserve">&gt; = </w:t>
+      </w:r>
+      <w:proofErr w:type="spellStart"/>
+      <w:r>
+        <w:rPr>
+          <w:sz w:val="24"/>
+          <w:szCs w:val="24"/>
+        </w:rPr>
+        <w:t>Pw</w:t>
       </w:r>
       <w:r>
         <w:rPr>
@@ -245,6 +365,7 @@
         </w:rPr>
         <w:t>rMicro_PSIM_Model</w:t>
       </w:r>
+      <w:proofErr w:type="spellEnd"/>
     </w:p>
     <w:p>
       <w:pPr>
@@ -273,8 +394,13 @@
         </w:numPr>
       </w:pPr>
       <w:r>
-        <w:t>git remote -v</w:t>
-      </w:r>
+        <w:t xml:space="preserve">git </w:t>
+      </w:r>
+      <w:proofErr w:type="gramStart"/>
+      <w:r>
+        <w:t>remote -v</w:t>
+      </w:r>
+      <w:proofErr w:type="gramEnd"/>
     </w:p>
     <w:p>
       <w:pPr>
@@ -306,7 +432,15 @@
         <w:t>NOTE</w:t>
       </w:r>
       <w:r>
-        <w:t xml:space="preserve"> on the “-u” : </w:t>
+        <w:t xml:space="preserve"> on the “-u</w:t>
+      </w:r>
+      <w:proofErr w:type="gramStart"/>
+      <w:r>
+        <w:t>” :</w:t>
+      </w:r>
+      <w:proofErr w:type="gramEnd"/>
+      <w:r>
+        <w:t xml:space="preserve"> </w:t>
       </w:r>
     </w:p>
     <w:p>
@@ -320,8 +454,13 @@
       <w:r>
         <w:t xml:space="preserve">-u ensures </w:t>
       </w:r>
-      <w:r>
-        <w:t>For every branch that is up to date or successfully pushed, add upstream (tracking) reference</w:t>
+      <w:proofErr w:type="gramStart"/>
+      <w:r>
+        <w:t>For</w:t>
+      </w:r>
+      <w:proofErr w:type="gramEnd"/>
+      <w:r>
+        <w:t xml:space="preserve"> every branch that is up to date or successfully pushed, add upstream (tracking) reference</w:t>
       </w:r>
     </w:p>
     <w:p>
@@ -390,7 +529,15 @@
         </w:numPr>
       </w:pPr>
       <w:r>
-        <w:t xml:space="preserve">git add . </w:t>
+        <w:t xml:space="preserve">git </w:t>
+      </w:r>
+      <w:proofErr w:type="gramStart"/>
+      <w:r>
+        <w:t>add .</w:t>
+      </w:r>
+      <w:proofErr w:type="gramEnd"/>
+      <w:r>
+        <w:t xml:space="preserve"> </w:t>
       </w:r>
     </w:p>
     <w:p>
@@ -453,7 +600,15 @@
         </w:numPr>
       </w:pPr>
       <w:r>
-        <w:t>git branch &lt;branchName&gt;</w:t>
+        <w:t>git branch &lt;</w:t>
+      </w:r>
+      <w:proofErr w:type="spellStart"/>
+      <w:r>
+        <w:t>branchName</w:t>
+      </w:r>
+      <w:proofErr w:type="spellEnd"/>
+      <w:r>
+        <w:t>&gt;</w:t>
       </w:r>
     </w:p>
     <w:p>
@@ -516,6 +671,36 @@
         </w:numPr>
       </w:pPr>
       <w:r>
+        <w:t>Get local and remote branches</w:t>
+      </w:r>
+    </w:p>
+    <w:p>
+      <w:pPr>
+        <w:pStyle w:val="ListParagraph"/>
+        <w:numPr>
+          <w:ilvl w:val="1"/>
+          <w:numId w:val="1"/>
+        </w:numPr>
+      </w:pPr>
+      <w:r>
+        <w:t>git branch</w:t>
+      </w:r>
+      <w:r>
+        <w:t xml:space="preserve"> --</w:t>
+      </w:r>
+      <w:r>
+        <w:t>all</w:t>
+      </w:r>
+    </w:p>
+    <w:p>
+      <w:pPr>
+        <w:pStyle w:val="ListParagraph"/>
+        <w:numPr>
+          <w:ilvl w:val="0"/>
+          <w:numId w:val="1"/>
+        </w:numPr>
+      </w:pPr>
+      <w:r>
         <w:t xml:space="preserve">Get remote branches </w:t>
       </w:r>
     </w:p>
@@ -558,8 +743,21 @@
         </w:numPr>
       </w:pPr>
       <w:r>
-        <w:t>git branch -t my_local_branch origin/remote_branch</w:t>
-      </w:r>
+        <w:t xml:space="preserve">git branch -t </w:t>
+      </w:r>
+      <w:proofErr w:type="spellStart"/>
+      <w:r>
+        <w:t>my_local_branch</w:t>
+      </w:r>
+      <w:proofErr w:type="spellEnd"/>
+      <w:r>
+        <w:t xml:space="preserve"> origin/</w:t>
+      </w:r>
+      <w:proofErr w:type="spellStart"/>
+      <w:r>
+        <w:t>remote_branch</w:t>
+      </w:r>
+      <w:proofErr w:type="spellEnd"/>
     </w:p>
     <w:p>
       <w:pPr>
@@ -582,25 +780,63 @@
         </w:numPr>
       </w:pPr>
       <w:r>
-        <w:t>Get local and remote branches</w:t>
-      </w:r>
-    </w:p>
-    <w:p>
-      <w:pPr>
-        <w:pStyle w:val="ListParagraph"/>
-        <w:numPr>
-          <w:ilvl w:val="1"/>
-          <w:numId w:val="1"/>
-        </w:numPr>
-      </w:pPr>
-      <w:r>
-        <w:t>git branch</w:t>
+        <w:t>Create a new local branch</w:t>
+      </w:r>
+    </w:p>
+    <w:p>
+      <w:pPr>
+        <w:pStyle w:val="ListParagraph"/>
+        <w:numPr>
+          <w:ilvl w:val="1"/>
+          <w:numId w:val="1"/>
+        </w:numPr>
+      </w:pPr>
+      <w:r>
+        <w:t>git checkout -b|-B &lt;new-branch&gt;</w:t>
+      </w:r>
+    </w:p>
+    <w:p>
+      <w:pPr>
+        <w:pStyle w:val="ListParagraph"/>
+        <w:numPr>
+          <w:ilvl w:val="0"/>
+          <w:numId w:val="1"/>
+        </w:numPr>
+      </w:pPr>
+      <w:r>
+        <w:t>Delete Branch</w:t>
+      </w:r>
+    </w:p>
+    <w:p>
+      <w:pPr>
+        <w:pStyle w:val="ListParagraph"/>
+        <w:numPr>
+          <w:ilvl w:val="1"/>
+          <w:numId w:val="1"/>
+        </w:numPr>
+      </w:pPr>
+      <w:r>
+        <w:t xml:space="preserve">git branch </w:t>
       </w:r>
       <w:r>
         <w:t>--</w:t>
       </w:r>
       <w:r>
-        <w:t>all</w:t>
+        <w:t>delete &lt;</w:t>
+      </w:r>
+      <w:proofErr w:type="spellStart"/>
+      <w:r>
+        <w:t>branch</w:t>
+      </w:r>
+      <w:r>
+        <w:t>N</w:t>
+      </w:r>
+      <w:r>
+        <w:t>ame</w:t>
+      </w:r>
+      <w:proofErr w:type="spellEnd"/>
+      <w:r>
+        <w:t>&gt;</w:t>
       </w:r>
     </w:p>
     <w:p>
@@ -612,19 +848,23 @@
         </w:numPr>
       </w:pPr>
       <w:r>
-        <w:t>Create a new local branch</w:t>
-      </w:r>
-    </w:p>
-    <w:p>
-      <w:pPr>
-        <w:pStyle w:val="ListParagraph"/>
-        <w:numPr>
-          <w:ilvl w:val="1"/>
-          <w:numId w:val="1"/>
-        </w:numPr>
-      </w:pPr>
-      <w:r>
-        <w:t>git checkout -b|-B &lt;new-branch&gt;</w:t>
+        <w:lastRenderedPageBreak/>
+        <w:t>L</w:t>
+      </w:r>
+      <w:r>
+        <w:t>ist diff in branch for local repo</w:t>
+      </w:r>
+    </w:p>
+    <w:p>
+      <w:pPr>
+        <w:pStyle w:val="ListParagraph"/>
+        <w:numPr>
+          <w:ilvl w:val="1"/>
+          <w:numId w:val="1"/>
+        </w:numPr>
+      </w:pPr>
+      <w:r>
+        <w:t xml:space="preserve">git diff &lt;BRANCH1&gt; &lt;BRANCH1&gt; </w:t>
       </w:r>
     </w:p>
     <w:p>
@@ -636,70 +876,6 @@
         </w:numPr>
       </w:pPr>
       <w:r>
-        <w:t>Delete Branch</w:t>
-      </w:r>
-    </w:p>
-    <w:p>
-      <w:pPr>
-        <w:pStyle w:val="ListParagraph"/>
-        <w:numPr>
-          <w:ilvl w:val="1"/>
-          <w:numId w:val="1"/>
-        </w:numPr>
-      </w:pPr>
-      <w:r>
-        <w:t xml:space="preserve">git branch </w:t>
-      </w:r>
-      <w:r>
-        <w:t>--</w:t>
-      </w:r>
-      <w:r>
-        <w:t>delete &lt;branch</w:t>
-      </w:r>
-      <w:r>
-        <w:t>N</w:t>
-      </w:r>
-      <w:r>
-        <w:t>ame&gt;</w:t>
-      </w:r>
-    </w:p>
-    <w:p>
-      <w:pPr>
-        <w:pStyle w:val="ListParagraph"/>
-        <w:numPr>
-          <w:ilvl w:val="0"/>
-          <w:numId w:val="1"/>
-        </w:numPr>
-      </w:pPr>
-      <w:r>
-        <w:t>L</w:t>
-      </w:r>
-      <w:r>
-        <w:t>ist diff in branch for local repo</w:t>
-      </w:r>
-    </w:p>
-    <w:p>
-      <w:pPr>
-        <w:pStyle w:val="ListParagraph"/>
-        <w:numPr>
-          <w:ilvl w:val="1"/>
-          <w:numId w:val="1"/>
-        </w:numPr>
-      </w:pPr>
-      <w:r>
-        <w:t xml:space="preserve">git diff &lt;BRANCH1&gt; &lt;BRANCH1&gt; </w:t>
-      </w:r>
-    </w:p>
-    <w:p>
-      <w:pPr>
-        <w:pStyle w:val="ListParagraph"/>
-        <w:numPr>
-          <w:ilvl w:val="0"/>
-          <w:numId w:val="1"/>
-        </w:numPr>
-      </w:pPr>
-      <w:r>
-        <w:lastRenderedPageBreak/>
         <w:t>S</w:t>
       </w:r>
       <w:r>
@@ -771,13 +947,47 @@
           <w:szCs w:val="24"/>
         </w:rPr>
       </w:pPr>
-      <w:r>
-        <w:rPr>
-          <w:sz w:val="24"/>
-          <w:szCs w:val="24"/>
-        </w:rPr>
-        <w:t>i.e. &lt;topLevelRepoUserName&gt; = neurio</w:t>
-      </w:r>
+      <w:proofErr w:type="gramStart"/>
+      <w:r>
+        <w:rPr>
+          <w:sz w:val="24"/>
+          <w:szCs w:val="24"/>
+        </w:rPr>
+        <w:t>i.e.</w:t>
+      </w:r>
+      <w:proofErr w:type="gramEnd"/>
+      <w:r>
+        <w:rPr>
+          <w:sz w:val="24"/>
+          <w:szCs w:val="24"/>
+        </w:rPr>
+        <w:t xml:space="preserve"> &lt;</w:t>
+      </w:r>
+      <w:proofErr w:type="spellStart"/>
+      <w:r>
+        <w:rPr>
+          <w:sz w:val="24"/>
+          <w:szCs w:val="24"/>
+        </w:rPr>
+        <w:t>topLevelRepoUserName</w:t>
+      </w:r>
+      <w:proofErr w:type="spellEnd"/>
+      <w:r>
+        <w:rPr>
+          <w:sz w:val="24"/>
+          <w:szCs w:val="24"/>
+        </w:rPr>
+        <w:t xml:space="preserve">&gt; = </w:t>
+      </w:r>
+      <w:proofErr w:type="spellStart"/>
+      <w:r>
+        <w:rPr>
+          <w:sz w:val="24"/>
+          <w:szCs w:val="24"/>
+        </w:rPr>
+        <w:t>neurio</w:t>
+      </w:r>
+      <w:proofErr w:type="spellEnd"/>
     </w:p>
     <w:p>
       <w:pPr>
@@ -791,13 +1001,47 @@
           <w:szCs w:val="24"/>
         </w:rPr>
       </w:pPr>
-      <w:r>
-        <w:rPr>
-          <w:sz w:val="24"/>
-          <w:szCs w:val="24"/>
-        </w:rPr>
-        <w:t>i.e. &lt;RepoName&gt; = PwrMicro_PSIM_Model</w:t>
-      </w:r>
+      <w:proofErr w:type="gramStart"/>
+      <w:r>
+        <w:rPr>
+          <w:sz w:val="24"/>
+          <w:szCs w:val="24"/>
+        </w:rPr>
+        <w:t>i.e.</w:t>
+      </w:r>
+      <w:proofErr w:type="gramEnd"/>
+      <w:r>
+        <w:rPr>
+          <w:sz w:val="24"/>
+          <w:szCs w:val="24"/>
+        </w:rPr>
+        <w:t xml:space="preserve"> &lt;</w:t>
+      </w:r>
+      <w:proofErr w:type="spellStart"/>
+      <w:r>
+        <w:rPr>
+          <w:sz w:val="24"/>
+          <w:szCs w:val="24"/>
+        </w:rPr>
+        <w:t>RepoName</w:t>
+      </w:r>
+      <w:proofErr w:type="spellEnd"/>
+      <w:r>
+        <w:rPr>
+          <w:sz w:val="24"/>
+          <w:szCs w:val="24"/>
+        </w:rPr>
+        <w:t xml:space="preserve">&gt; = </w:t>
+      </w:r>
+      <w:proofErr w:type="spellStart"/>
+      <w:r>
+        <w:rPr>
+          <w:sz w:val="24"/>
+          <w:szCs w:val="24"/>
+        </w:rPr>
+        <w:t>PwrMicro_PSIM_Model</w:t>
+      </w:r>
+      <w:proofErr w:type="spellEnd"/>
     </w:p>
     <w:p>
       <w:pPr>
@@ -849,13 +1093,47 @@
           <w:szCs w:val="24"/>
         </w:rPr>
       </w:pPr>
-      <w:r>
-        <w:rPr>
-          <w:sz w:val="24"/>
-          <w:szCs w:val="24"/>
-        </w:rPr>
-        <w:t>i.e. &lt;topLevelRepoUserName&gt; = neurio</w:t>
-      </w:r>
+      <w:proofErr w:type="gramStart"/>
+      <w:r>
+        <w:rPr>
+          <w:sz w:val="24"/>
+          <w:szCs w:val="24"/>
+        </w:rPr>
+        <w:t>i.e.</w:t>
+      </w:r>
+      <w:proofErr w:type="gramEnd"/>
+      <w:r>
+        <w:rPr>
+          <w:sz w:val="24"/>
+          <w:szCs w:val="24"/>
+        </w:rPr>
+        <w:t xml:space="preserve"> &lt;</w:t>
+      </w:r>
+      <w:proofErr w:type="spellStart"/>
+      <w:r>
+        <w:rPr>
+          <w:sz w:val="24"/>
+          <w:szCs w:val="24"/>
+        </w:rPr>
+        <w:t>topLevelRepoUserName</w:t>
+      </w:r>
+      <w:proofErr w:type="spellEnd"/>
+      <w:r>
+        <w:rPr>
+          <w:sz w:val="24"/>
+          <w:szCs w:val="24"/>
+        </w:rPr>
+        <w:t xml:space="preserve">&gt; = </w:t>
+      </w:r>
+      <w:proofErr w:type="spellStart"/>
+      <w:r>
+        <w:rPr>
+          <w:sz w:val="24"/>
+          <w:szCs w:val="24"/>
+        </w:rPr>
+        <w:t>neurio</w:t>
+      </w:r>
+      <w:proofErr w:type="spellEnd"/>
     </w:p>
     <w:p>
       <w:pPr>
@@ -869,19 +1147,47 @@
           <w:szCs w:val="24"/>
         </w:rPr>
       </w:pPr>
-      <w:r>
-        <w:rPr>
-          <w:sz w:val="24"/>
-          <w:szCs w:val="24"/>
-        </w:rPr>
-        <w:t>i.e. &lt;RepoName&gt; = PwrMicro_PSIM_Model</w:t>
-      </w:r>
-    </w:p>
-    <w:p>
-      <w:pPr>
-        <w:pStyle w:val="ListParagraph"/>
-        <w:ind w:left="2160"/>
-      </w:pPr>
+      <w:proofErr w:type="gramStart"/>
+      <w:r>
+        <w:rPr>
+          <w:sz w:val="24"/>
+          <w:szCs w:val="24"/>
+        </w:rPr>
+        <w:t>i.e.</w:t>
+      </w:r>
+      <w:proofErr w:type="gramEnd"/>
+      <w:r>
+        <w:rPr>
+          <w:sz w:val="24"/>
+          <w:szCs w:val="24"/>
+        </w:rPr>
+        <w:t xml:space="preserve"> &lt;</w:t>
+      </w:r>
+      <w:proofErr w:type="spellStart"/>
+      <w:r>
+        <w:rPr>
+          <w:sz w:val="24"/>
+          <w:szCs w:val="24"/>
+        </w:rPr>
+        <w:t>RepoName</w:t>
+      </w:r>
+      <w:proofErr w:type="spellEnd"/>
+      <w:r>
+        <w:rPr>
+          <w:sz w:val="24"/>
+          <w:szCs w:val="24"/>
+        </w:rPr>
+        <w:t xml:space="preserve">&gt; = </w:t>
+      </w:r>
+      <w:proofErr w:type="spellStart"/>
+      <w:r>
+        <w:rPr>
+          <w:sz w:val="24"/>
+          <w:szCs w:val="24"/>
+        </w:rPr>
+        <w:t>PwrMicro_PSIM_Model</w:t>
+      </w:r>
+      <w:proofErr w:type="spellEnd"/>
     </w:p>
     <w:p>
       <w:pPr>
@@ -892,19 +1198,30 @@
         </w:numPr>
       </w:pPr>
       <w:r>
-        <w:t>Get Help on git command</w:t>
-      </w:r>
-    </w:p>
-    <w:p>
-      <w:pPr>
-        <w:pStyle w:val="ListParagraph"/>
-        <w:numPr>
-          <w:ilvl w:val="1"/>
-          <w:numId w:val="1"/>
-        </w:numPr>
-      </w:pPr>
-      <w:r>
-        <w:t>git help &lt;COMMAND&gt;</w:t>
+        <w:t xml:space="preserve">Get status on current </w:t>
+      </w:r>
+      <w:proofErr w:type="spellStart"/>
+      <w:r>
+        <w:t>git</w:t>
+      </w:r>
+      <w:proofErr w:type="spellEnd"/>
+      <w:r>
+        <w:t xml:space="preserve"> </w:t>
+      </w:r>
+      <w:r>
+        <w:t>repo</w:t>
+      </w:r>
+    </w:p>
+    <w:p>
+      <w:pPr>
+        <w:pStyle w:val="ListParagraph"/>
+        <w:numPr>
+          <w:ilvl w:val="1"/>
+          <w:numId w:val="1"/>
+        </w:numPr>
+      </w:pPr>
+      <w:r>
+        <w:t>git status</w:t>
       </w:r>
     </w:p>
     <w:p>
@@ -916,7 +1233,15 @@
         </w:numPr>
       </w:pPr>
       <w:r>
-        <w:t xml:space="preserve">Get status on current git </w:t>
+        <w:t xml:space="preserve">Get log of changes made to </w:t>
+      </w:r>
+      <w:proofErr w:type="spellStart"/>
+      <w:r>
+        <w:t>git</w:t>
+      </w:r>
+      <w:proofErr w:type="spellEnd"/>
+      <w:r>
+        <w:t xml:space="preserve"> </w:t>
       </w:r>
       <w:r>
         <w:t>repo</w:t>
@@ -931,7 +1256,19 @@
         </w:numPr>
       </w:pPr>
       <w:r>
-        <w:t>git status</w:t>
+        <w:t>git log</w:t>
+      </w:r>
+      <w:r>
+        <w:t xml:space="preserve"> --</w:t>
+      </w:r>
+      <w:r>
+        <w:t xml:space="preserve">graph </w:t>
+      </w:r>
+      <w:r>
+        <w:t>--</w:t>
+      </w:r>
+      <w:r>
+        <w:t>decorate</w:t>
       </w:r>
     </w:p>
     <w:p>
@@ -943,52 +1280,33 @@
         </w:numPr>
       </w:pPr>
       <w:r>
-        <w:t xml:space="preserve">Get log of changes made to git </w:t>
-      </w:r>
-      <w:r>
-        <w:t>repo</w:t>
-      </w:r>
-    </w:p>
-    <w:p>
-      <w:pPr>
-        <w:pStyle w:val="ListParagraph"/>
-        <w:numPr>
-          <w:ilvl w:val="1"/>
-          <w:numId w:val="1"/>
-        </w:numPr>
-      </w:pPr>
-      <w:r>
-        <w:t>git log</w:t>
-      </w:r>
-      <w:r>
-        <w:t xml:space="preserve"> --</w:t>
-      </w:r>
-      <w:r>
-        <w:t xml:space="preserve">graph </w:t>
-      </w:r>
-      <w:r>
-        <w:t>--</w:t>
-      </w:r>
-      <w:r>
-        <w:t>decorate</w:t>
-      </w:r>
-    </w:p>
-    <w:p>
-      <w:pPr>
-        <w:pStyle w:val="ListParagraph"/>
-        <w:numPr>
-          <w:ilvl w:val="0"/>
-          <w:numId w:val="1"/>
-        </w:numPr>
-      </w:pPr>
-      <w:r>
-        <w:t xml:space="preserve">Start local repo. Create remote repo </w:t>
+        <w:t>Start local repo</w:t>
+      </w:r>
+      <w:r>
+        <w:t xml:space="preserve"> then</w:t>
+      </w:r>
+      <w:r>
+        <w:t xml:space="preserve"> </w:t>
+      </w:r>
+      <w:r>
+        <w:t>c</w:t>
+      </w:r>
+      <w:r>
+        <w:t xml:space="preserve">reate remote repo </w:t>
       </w:r>
       <w:r>
         <w:t xml:space="preserve">using github.com. </w:t>
       </w:r>
       <w:r>
-        <w:t>If you commit a readme file then do the following:</w:t>
+        <w:t xml:space="preserve">If you commit a readme </w:t>
+      </w:r>
+      <w:proofErr w:type="gramStart"/>
+      <w:r>
+        <w:t>file</w:t>
+      </w:r>
+      <w:proofErr w:type="gramEnd"/>
+      <w:r>
+        <w:t xml:space="preserve"> then do the following:</w:t>
       </w:r>
     </w:p>
     <w:p>
@@ -1094,7 +1412,13 @@
         </w:numPr>
       </w:pPr>
       <w:r>
-        <w:t>Restore a files from a previous commit</w:t>
+        <w:t xml:space="preserve">Restore </w:t>
+      </w:r>
+      <w:r>
+        <w:t xml:space="preserve">a </w:t>
+      </w:r>
+      <w:r>
+        <w:t>file from a previous commit</w:t>
       </w:r>
     </w:p>
     <w:p>
@@ -1109,7 +1433,11 @@
         <w:t>git restore --source=</w:t>
       </w:r>
       <w:r>
-        <w:t>&lt;commit hash&gt;</w:t>
+        <w:t>&lt;commit hash</w:t>
+      </w:r>
+      <w:proofErr w:type="gramStart"/>
+      <w:r>
+        <w:t>&gt;</w:t>
       </w:r>
       <w:r>
         <w:t xml:space="preserve"> </w:t>
@@ -1117,9 +1445,15 @@
       <w:r>
         <w:t xml:space="preserve"> </w:t>
       </w:r>
-      <w:r>
-        <w:t>file_name</w:t>
-      </w:r>
+      <w:proofErr w:type="spellStart"/>
+      <w:r>
+        <w:t>file</w:t>
+      </w:r>
+      <w:proofErr w:type="gramEnd"/>
+      <w:r>
+        <w:t>_name</w:t>
+      </w:r>
+      <w:proofErr w:type="spellEnd"/>
     </w:p>
     <w:p>
       <w:pPr>
@@ -1145,7 +1479,36 @@
         <w:t xml:space="preserve">git show </w:t>
       </w:r>
       <w:r>
-        <w:t>&lt;commit hash&gt;:filename</w:t>
+        <w:t>&lt;commit hash</w:t>
+      </w:r>
+      <w:proofErr w:type="gramStart"/>
+      <w:r>
+        <w:t>&gt;:filename</w:t>
+      </w:r>
+      <w:proofErr w:type="gramEnd"/>
+    </w:p>
+    <w:p>
+      <w:pPr>
+        <w:pStyle w:val="ListParagraph"/>
+        <w:numPr>
+          <w:ilvl w:val="0"/>
+          <w:numId w:val="1"/>
+        </w:numPr>
+      </w:pPr>
+      <w:r>
+        <w:t xml:space="preserve">Show all tags </w:t>
+      </w:r>
+    </w:p>
+    <w:p>
+      <w:pPr>
+        <w:pStyle w:val="ListParagraph"/>
+        <w:numPr>
+          <w:ilvl w:val="1"/>
+          <w:numId w:val="1"/>
+        </w:numPr>
+      </w:pPr>
+      <w:r>
+        <w:t>git tag</w:t>
       </w:r>
     </w:p>
     <w:p>
@@ -1302,14 +1665,27 @@
     <w:r>
       <w:t xml:space="preserve"> of </w:t>
     </w:r>
-    <w:fldSimple w:instr=" NUMPAGES   \* MERGEFORMAT ">
-      <w:r>
-        <w:rPr>
-          <w:noProof/>
-        </w:rPr>
-        <w:t>2</w:t>
-      </w:r>
-    </w:fldSimple>
+    <w:r>
+      <w:fldChar w:fldCharType="begin"/>
+    </w:r>
+    <w:r>
+      <w:instrText xml:space="preserve"> NUMPAGES   \* MERGEFORMAT </w:instrText>
+    </w:r>
+    <w:r>
+      <w:fldChar w:fldCharType="separate"/>
+    </w:r>
+    <w:r>
+      <w:rPr>
+        <w:noProof/>
+      </w:rPr>
+      <w:t>2</w:t>
+    </w:r>
+    <w:r>
+      <w:rPr>
+        <w:noProof/>
+      </w:rPr>
+      <w:fldChar w:fldCharType="end"/>
+    </w:r>
   </w:p>
 </w:ftr>
 </file>
@@ -1352,12 +1728,21 @@
     <w:r>
       <w:tab/>
     </w:r>
+    <w:proofErr w:type="spellStart"/>
     <w:r>
       <w:rPr>
         <w:b/>
         <w:bCs/>
       </w:rPr>
-      <w:t>Github Reference</w:t>
+      <w:t>Github</w:t>
+    </w:r>
+    <w:proofErr w:type="spellEnd"/>
+    <w:r>
+      <w:rPr>
+        <w:b/>
+        <w:bCs/>
+      </w:rPr>
+      <w:t xml:space="preserve"> Reference</w:t>
     </w:r>
   </w:p>
   <w:p>

</xml_diff>

<commit_message>
Added Tag Creation info
</commit_message>
<xml_diff>
--- a/Git Reference.docx
+++ b/Git Reference.docx
@@ -1510,6 +1510,50 @@
       <w:r>
         <w:t>git tag</w:t>
       </w:r>
+    </w:p>
+    <w:p>
+      <w:pPr>
+        <w:pStyle w:val="ListParagraph"/>
+        <w:numPr>
+          <w:ilvl w:val="0"/>
+          <w:numId w:val="1"/>
+        </w:numPr>
+      </w:pPr>
+      <w:r>
+        <w:t xml:space="preserve">instructions for Creating </w:t>
+      </w:r>
+      <w:r>
+        <w:t>a Release</w:t>
+      </w:r>
+      <w:r>
+        <w:t xml:space="preserve"> from an existing Branch </w:t>
+      </w:r>
+    </w:p>
+    <w:p>
+      <w:pPr>
+        <w:pStyle w:val="ListParagraph"/>
+        <w:numPr>
+          <w:ilvl w:val="1"/>
+          <w:numId w:val="1"/>
+        </w:numPr>
+      </w:pPr>
+      <w:hyperlink r:id="rId11" w:history="1">
+        <w:r>
+          <w:rPr>
+            <w:rStyle w:val="Hyperlink"/>
+          </w:rPr>
+          <w:t>Managing releases in a repository - GitHub Docs</w:t>
+        </w:r>
+      </w:hyperlink>
+    </w:p>
+    <w:p>
+      <w:pPr>
+        <w:pStyle w:val="ListParagraph"/>
+        <w:numPr>
+          <w:ilvl w:val="0"/>
+          <w:numId w:val="1"/>
+        </w:numPr>
+      </w:pPr>
     </w:p>
     <w:p>
       <w:r>
@@ -1559,7 +1603,7 @@
                     </pic:cNvPicPr>
                   </pic:nvPicPr>
                   <pic:blipFill>
-                    <a:blip r:embed="rId11" r:link="rId12">
+                    <a:blip r:embed="rId12" r:link="rId13">
                       <a:extLst>
                         <a:ext uri="{28A0092B-C50C-407E-A947-70E740481C1C}">
                           <a14:useLocalDpi xmlns:a14="http://schemas.microsoft.com/office/drawing/2010/main" val="0"/>
@@ -1592,8 +1636,8 @@
       </w:r>
     </w:p>
     <w:sectPr>
-      <w:headerReference w:type="default" r:id="rId13"/>
-      <w:footerReference w:type="default" r:id="rId14"/>
+      <w:headerReference w:type="default" r:id="rId14"/>
+      <w:footerReference w:type="default" r:id="rId15"/>
       <w:pgSz w:w="12240" w:h="15840"/>
       <w:pgMar w:top="720" w:right="720" w:bottom="720" w:left="720" w:header="720" w:footer="720" w:gutter="0"/>
       <w:cols w:space="720"/>
@@ -1665,27 +1709,14 @@
     <w:r>
       <w:t xml:space="preserve"> of </w:t>
     </w:r>
-    <w:r>
-      <w:fldChar w:fldCharType="begin"/>
-    </w:r>
-    <w:r>
-      <w:instrText xml:space="preserve"> NUMPAGES   \* MERGEFORMAT </w:instrText>
-    </w:r>
-    <w:r>
-      <w:fldChar w:fldCharType="separate"/>
-    </w:r>
-    <w:r>
-      <w:rPr>
-        <w:noProof/>
-      </w:rPr>
-      <w:t>2</w:t>
-    </w:r>
-    <w:r>
-      <w:rPr>
-        <w:noProof/>
-      </w:rPr>
-      <w:fldChar w:fldCharType="end"/>
-    </w:r>
+    <w:fldSimple w:instr=" NUMPAGES   \* MERGEFORMAT ">
+      <w:r>
+        <w:rPr>
+          <w:noProof/>
+        </w:rPr>
+        <w:t>2</w:t>
+      </w:r>
+    </w:fldSimple>
   </w:p>
 </w:ftr>
 </file>

</xml_diff>

<commit_message>
Added instructions on how to delete local changes and return to original state before changes
</commit_message>
<xml_diff>
--- a/Git Reference.docx
+++ b/Git Reference.docx
@@ -1,6 +1,6 @@
 
 <file path=word/document.xml><?xml version="1.0" encoding="utf-8"?>
-<w:document xmlns:wpc="http://schemas.microsoft.com/office/word/2010/wordprocessingCanvas" xmlns:cx="http://schemas.microsoft.com/office/drawing/2014/chartex" xmlns:cx1="http://schemas.microsoft.com/office/drawing/2015/9/8/chartex" xmlns:cx2="http://schemas.microsoft.com/office/drawing/2015/10/21/chartex" xmlns:cx3="http://schemas.microsoft.com/office/drawing/2016/5/9/chartex" xmlns:cx4="http://schemas.microsoft.com/office/drawing/2016/5/10/chartex" xmlns:cx5="http://schemas.microsoft.com/office/drawing/2016/5/11/chartex" xmlns:cx6="http://schemas.microsoft.com/office/drawing/2016/5/12/chartex" xmlns:cx7="http://schemas.microsoft.com/office/drawing/2016/5/13/chartex" xmlns:cx8="http://schemas.microsoft.com/office/drawing/2016/5/14/chartex" xmlns:mc="http://schemas.openxmlformats.org/markup-compatibility/2006" xmlns:aink="http://schemas.microsoft.com/office/drawing/2016/ink" xmlns:am3d="http://schemas.microsoft.com/office/drawing/2017/model3d" xmlns:o="urn:schemas-microsoft-com:office:office" xmlns:r="http://schemas.openxmlformats.org/officeDocument/2006/relationships" xmlns:m="http://schemas.openxmlformats.org/officeDocument/2006/math" xmlns:v="urn:schemas-microsoft-com:vml" xmlns:wp14="http://schemas.microsoft.com/office/word/2010/wordprocessingDrawing" xmlns:wp="http://schemas.openxmlformats.org/drawingml/2006/wordprocessingDrawing" xmlns:w10="urn:schemas-microsoft-com:office:word" xmlns:w="http://schemas.openxmlformats.org/wordprocessingml/2006/main" xmlns:w14="http://schemas.microsoft.com/office/word/2010/wordml" xmlns:w15="http://schemas.microsoft.com/office/word/2012/wordml" xmlns:w16cex="http://schemas.microsoft.com/office/word/2018/wordml/cex" xmlns:w16cid="http://schemas.microsoft.com/office/word/2016/wordml/cid" xmlns:w16="http://schemas.microsoft.com/office/word/2018/wordml" xmlns:w16sdtdh="http://schemas.microsoft.com/office/word/2020/wordml/sdtdatahash" xmlns:w16se="http://schemas.microsoft.com/office/word/2015/wordml/symex" xmlns:wpg="http://schemas.microsoft.com/office/word/2010/wordprocessingGroup" xmlns:wpi="http://schemas.microsoft.com/office/word/2010/wordprocessingInk" xmlns:wne="http://schemas.microsoft.com/office/word/2006/wordml" xmlns:wps="http://schemas.microsoft.com/office/word/2010/wordprocessingShape" mc:Ignorable="w14 w15 w16se w16cid w16 w16cex w16sdtdh wp14">
+<w:document xmlns:wpc="http://schemas.microsoft.com/office/word/2010/wordprocessingCanvas" xmlns:cx="http://schemas.microsoft.com/office/drawing/2014/chartex" xmlns:cx1="http://schemas.microsoft.com/office/drawing/2015/9/8/chartex" xmlns:cx2="http://schemas.microsoft.com/office/drawing/2015/10/21/chartex" xmlns:cx3="http://schemas.microsoft.com/office/drawing/2016/5/9/chartex" xmlns:cx4="http://schemas.microsoft.com/office/drawing/2016/5/10/chartex" xmlns:cx5="http://schemas.microsoft.com/office/drawing/2016/5/11/chartex" xmlns:cx6="http://schemas.microsoft.com/office/drawing/2016/5/12/chartex" xmlns:cx7="http://schemas.microsoft.com/office/drawing/2016/5/13/chartex" xmlns:cx8="http://schemas.microsoft.com/office/drawing/2016/5/14/chartex" xmlns:mc="http://schemas.openxmlformats.org/markup-compatibility/2006" xmlns:aink="http://schemas.microsoft.com/office/drawing/2016/ink" xmlns:am3d="http://schemas.microsoft.com/office/drawing/2017/model3d" xmlns:o="urn:schemas-microsoft-com:office:office" xmlns:oel="http://schemas.microsoft.com/office/2019/extlst" xmlns:r="http://schemas.openxmlformats.org/officeDocument/2006/relationships" xmlns:m="http://schemas.openxmlformats.org/officeDocument/2006/math" xmlns:v="urn:schemas-microsoft-com:vml" xmlns:wp14="http://schemas.microsoft.com/office/word/2010/wordprocessingDrawing" xmlns:wp="http://schemas.openxmlformats.org/drawingml/2006/wordprocessingDrawing" xmlns:w10="urn:schemas-microsoft-com:office:word" xmlns:w="http://schemas.openxmlformats.org/wordprocessingml/2006/main" xmlns:w14="http://schemas.microsoft.com/office/word/2010/wordml" xmlns:w15="http://schemas.microsoft.com/office/word/2012/wordml" xmlns:w16cex="http://schemas.microsoft.com/office/word/2018/wordml/cex" xmlns:w16cid="http://schemas.microsoft.com/office/word/2016/wordml/cid" xmlns:w16="http://schemas.microsoft.com/office/word/2018/wordml" xmlns:w16sdtdh="http://schemas.microsoft.com/office/word/2020/wordml/sdtdatahash" xmlns:w16se="http://schemas.microsoft.com/office/word/2015/wordml/symex" xmlns:wpg="http://schemas.microsoft.com/office/word/2010/wordprocessingGroup" xmlns:wpi="http://schemas.microsoft.com/office/word/2010/wordprocessingInk" xmlns:wne="http://schemas.microsoft.com/office/word/2006/wordml" xmlns:wps="http://schemas.microsoft.com/office/word/2010/wordprocessingShape" mc:Ignorable="w14 w15 w16se w16cid w16 w16cex w16sdtdh wp14">
   <w:body>
     <w:p>
       <w:pPr>
@@ -173,13 +173,8 @@
         </w:numPr>
       </w:pPr>
       <w:r>
-        <w:t xml:space="preserve">git </w:t>
-      </w:r>
-      <w:proofErr w:type="gramStart"/>
-      <w:r>
-        <w:t>add .</w:t>
-      </w:r>
-      <w:proofErr w:type="gramEnd"/>
+        <w:t>git add .</w:t>
+      </w:r>
     </w:p>
     <w:p>
       <w:pPr>
@@ -318,21 +313,12 @@
           <w:szCs w:val="24"/>
         </w:rPr>
       </w:pPr>
-      <w:proofErr w:type="gramStart"/>
-      <w:r>
-        <w:rPr>
-          <w:sz w:val="24"/>
-          <w:szCs w:val="24"/>
-        </w:rPr>
-        <w:t>i.e.</w:t>
-      </w:r>
-      <w:proofErr w:type="gramEnd"/>
-      <w:r>
-        <w:rPr>
-          <w:sz w:val="24"/>
-          <w:szCs w:val="24"/>
-        </w:rPr>
-        <w:t xml:space="preserve"> &lt;</w:t>
+      <w:r>
+        <w:rPr>
+          <w:sz w:val="24"/>
+          <w:szCs w:val="24"/>
+        </w:rPr>
+        <w:t>i.e. &lt;</w:t>
       </w:r>
       <w:proofErr w:type="spellStart"/>
       <w:r>
@@ -394,13 +380,8 @@
         </w:numPr>
       </w:pPr>
       <w:r>
-        <w:t xml:space="preserve">git </w:t>
-      </w:r>
-      <w:proofErr w:type="gramStart"/>
-      <w:r>
-        <w:t>remote -v</w:t>
-      </w:r>
-      <w:proofErr w:type="gramEnd"/>
+        <w:t>git remote -v</w:t>
+      </w:r>
     </w:p>
     <w:p>
       <w:pPr>
@@ -432,13 +413,77 @@
         <w:t>NOTE</w:t>
       </w:r>
       <w:r>
-        <w:t xml:space="preserve"> on the “-u</w:t>
-      </w:r>
-      <w:proofErr w:type="gramStart"/>
-      <w:r>
-        <w:t>” :</w:t>
-      </w:r>
-      <w:proofErr w:type="gramEnd"/>
+        <w:t xml:space="preserve"> on the “-u” : </w:t>
+      </w:r>
+    </w:p>
+    <w:p>
+      <w:pPr>
+        <w:pStyle w:val="ListParagraph"/>
+        <w:numPr>
+          <w:ilvl w:val="3"/>
+          <w:numId w:val="1"/>
+        </w:numPr>
+      </w:pPr>
+      <w:r>
+        <w:t xml:space="preserve">-u ensures </w:t>
+      </w:r>
+      <w:r>
+        <w:t>For every branch that is up to date or successfully pushed, add upstream (tracking) reference</w:t>
+      </w:r>
+    </w:p>
+    <w:p>
+      <w:pPr>
+        <w:pStyle w:val="ListParagraph"/>
+        <w:numPr>
+          <w:ilvl w:val="0"/>
+          <w:numId w:val="1"/>
+        </w:numPr>
+      </w:pPr>
+      <w:r>
+        <w:t xml:space="preserve">Create a Branch </w:t>
+      </w:r>
+      <w:r>
+        <w:t xml:space="preserve">from main branch </w:t>
+      </w:r>
+      <w:r>
+        <w:t xml:space="preserve">on a </w:t>
+      </w:r>
+      <w:r>
+        <w:t xml:space="preserve">local </w:t>
+      </w:r>
+      <w:r>
+        <w:t>repo</w:t>
+      </w:r>
+      <w:r>
+        <w:t>, make changes then merge</w:t>
+      </w:r>
+    </w:p>
+    <w:p>
+      <w:pPr>
+        <w:pStyle w:val="ListParagraph"/>
+        <w:numPr>
+          <w:ilvl w:val="1"/>
+          <w:numId w:val="1"/>
+        </w:numPr>
+      </w:pPr>
+      <w:r>
+        <w:t xml:space="preserve">git checkout -b </w:t>
+      </w:r>
+      <w:r>
+        <w:t>&lt;BRANCHNAME&gt;</w:t>
+      </w:r>
+    </w:p>
+    <w:p>
+      <w:pPr>
+        <w:pStyle w:val="ListParagraph"/>
+        <w:numPr>
+          <w:ilvl w:val="1"/>
+          <w:numId w:val="1"/>
+        </w:numPr>
+      </w:pPr>
+      <w:r>
+        <w:t>make changes to files</w:t>
+      </w:r>
       <w:r>
         <w:t xml:space="preserve"> </w:t>
       </w:r>
@@ -447,97 +492,12 @@
       <w:pPr>
         <w:pStyle w:val="ListParagraph"/>
         <w:numPr>
-          <w:ilvl w:val="3"/>
-          <w:numId w:val="1"/>
-        </w:numPr>
-      </w:pPr>
-      <w:r>
-        <w:t xml:space="preserve">-u ensures </w:t>
-      </w:r>
-      <w:proofErr w:type="gramStart"/>
-      <w:r>
-        <w:t>For</w:t>
-      </w:r>
-      <w:proofErr w:type="gramEnd"/>
-      <w:r>
-        <w:t xml:space="preserve"> every branch that is up to date or successfully pushed, add upstream (tracking) reference</w:t>
-      </w:r>
-    </w:p>
-    <w:p>
-      <w:pPr>
-        <w:pStyle w:val="ListParagraph"/>
-        <w:numPr>
-          <w:ilvl w:val="0"/>
-          <w:numId w:val="1"/>
-        </w:numPr>
-      </w:pPr>
-      <w:r>
-        <w:t xml:space="preserve">Create a Branch </w:t>
-      </w:r>
-      <w:r>
-        <w:t xml:space="preserve">from main branch </w:t>
-      </w:r>
-      <w:r>
-        <w:t xml:space="preserve">on a </w:t>
-      </w:r>
-      <w:r>
-        <w:t xml:space="preserve">local </w:t>
-      </w:r>
-      <w:r>
-        <w:t>repo</w:t>
-      </w:r>
-      <w:r>
-        <w:t>, make changes then merge</w:t>
-      </w:r>
-    </w:p>
-    <w:p>
-      <w:pPr>
-        <w:pStyle w:val="ListParagraph"/>
-        <w:numPr>
-          <w:ilvl w:val="1"/>
-          <w:numId w:val="1"/>
-        </w:numPr>
-      </w:pPr>
-      <w:r>
-        <w:t xml:space="preserve">git checkout -b </w:t>
-      </w:r>
-      <w:r>
-        <w:t>&lt;BRANCHNAME&gt;</w:t>
-      </w:r>
-    </w:p>
-    <w:p>
-      <w:pPr>
-        <w:pStyle w:val="ListParagraph"/>
-        <w:numPr>
-          <w:ilvl w:val="1"/>
-          <w:numId w:val="1"/>
-        </w:numPr>
-      </w:pPr>
-      <w:r>
-        <w:t>make changes to files</w:t>
-      </w:r>
-      <w:r>
-        <w:t xml:space="preserve"> </w:t>
-      </w:r>
-    </w:p>
-    <w:p>
-      <w:pPr>
-        <w:pStyle w:val="ListParagraph"/>
-        <w:numPr>
-          <w:ilvl w:val="1"/>
-          <w:numId w:val="1"/>
-        </w:numPr>
-      </w:pPr>
-      <w:r>
-        <w:t xml:space="preserve">git </w:t>
-      </w:r>
-      <w:proofErr w:type="gramStart"/>
-      <w:r>
-        <w:t>add .</w:t>
-      </w:r>
-      <w:proofErr w:type="gramEnd"/>
-      <w:r>
-        <w:t xml:space="preserve"> </w:t>
+          <w:ilvl w:val="1"/>
+          <w:numId w:val="1"/>
+        </w:numPr>
+      </w:pPr>
+      <w:r>
+        <w:t xml:space="preserve">git add . </w:t>
       </w:r>
     </w:p>
     <w:p>
@@ -947,21 +907,12 @@
           <w:szCs w:val="24"/>
         </w:rPr>
       </w:pPr>
-      <w:proofErr w:type="gramStart"/>
-      <w:r>
-        <w:rPr>
-          <w:sz w:val="24"/>
-          <w:szCs w:val="24"/>
-        </w:rPr>
-        <w:t>i.e.</w:t>
-      </w:r>
-      <w:proofErr w:type="gramEnd"/>
-      <w:r>
-        <w:rPr>
-          <w:sz w:val="24"/>
-          <w:szCs w:val="24"/>
-        </w:rPr>
-        <w:t xml:space="preserve"> &lt;</w:t>
+      <w:r>
+        <w:rPr>
+          <w:sz w:val="24"/>
+          <w:szCs w:val="24"/>
+        </w:rPr>
+        <w:t>i.e. &lt;</w:t>
       </w:r>
       <w:proofErr w:type="spellStart"/>
       <w:r>
@@ -1001,21 +952,12 @@
           <w:szCs w:val="24"/>
         </w:rPr>
       </w:pPr>
-      <w:proofErr w:type="gramStart"/>
-      <w:r>
-        <w:rPr>
-          <w:sz w:val="24"/>
-          <w:szCs w:val="24"/>
-        </w:rPr>
-        <w:t>i.e.</w:t>
-      </w:r>
-      <w:proofErr w:type="gramEnd"/>
-      <w:r>
-        <w:rPr>
-          <w:sz w:val="24"/>
-          <w:szCs w:val="24"/>
-        </w:rPr>
-        <w:t xml:space="preserve"> &lt;</w:t>
+      <w:r>
+        <w:rPr>
+          <w:sz w:val="24"/>
+          <w:szCs w:val="24"/>
+        </w:rPr>
+        <w:t>i.e. &lt;</w:t>
       </w:r>
       <w:proofErr w:type="spellStart"/>
       <w:r>
@@ -1093,21 +1035,12 @@
           <w:szCs w:val="24"/>
         </w:rPr>
       </w:pPr>
-      <w:proofErr w:type="gramStart"/>
-      <w:r>
-        <w:rPr>
-          <w:sz w:val="24"/>
-          <w:szCs w:val="24"/>
-        </w:rPr>
-        <w:t>i.e.</w:t>
-      </w:r>
-      <w:proofErr w:type="gramEnd"/>
-      <w:r>
-        <w:rPr>
-          <w:sz w:val="24"/>
-          <w:szCs w:val="24"/>
-        </w:rPr>
-        <w:t xml:space="preserve"> &lt;</w:t>
+      <w:r>
+        <w:rPr>
+          <w:sz w:val="24"/>
+          <w:szCs w:val="24"/>
+        </w:rPr>
+        <w:t>i.e. &lt;</w:t>
       </w:r>
       <w:proofErr w:type="spellStart"/>
       <w:r>
@@ -1147,21 +1080,12 @@
           <w:szCs w:val="24"/>
         </w:rPr>
       </w:pPr>
-      <w:proofErr w:type="gramStart"/>
-      <w:r>
-        <w:rPr>
-          <w:sz w:val="24"/>
-          <w:szCs w:val="24"/>
-        </w:rPr>
-        <w:t>i.e.</w:t>
-      </w:r>
-      <w:proofErr w:type="gramEnd"/>
-      <w:r>
-        <w:rPr>
-          <w:sz w:val="24"/>
-          <w:szCs w:val="24"/>
-        </w:rPr>
-        <w:t xml:space="preserve"> &lt;</w:t>
+      <w:r>
+        <w:rPr>
+          <w:sz w:val="24"/>
+          <w:szCs w:val="24"/>
+        </w:rPr>
+        <w:t>i.e. &lt;</w:t>
       </w:r>
       <w:proofErr w:type="spellStart"/>
       <w:r>
@@ -1298,15 +1222,7 @@
         <w:t xml:space="preserve">using github.com. </w:t>
       </w:r>
       <w:r>
-        <w:t xml:space="preserve">If you commit a readme </w:t>
-      </w:r>
-      <w:proofErr w:type="gramStart"/>
-      <w:r>
-        <w:t>file</w:t>
-      </w:r>
-      <w:proofErr w:type="gramEnd"/>
-      <w:r>
-        <w:t xml:space="preserve"> then do the following:</w:t>
+        <w:t>If you commit a readme file then do the following:</w:t>
       </w:r>
     </w:p>
     <w:p>
@@ -1433,11 +1349,7 @@
         <w:t>git restore --source=</w:t>
       </w:r>
       <w:r>
-        <w:t>&lt;commit hash</w:t>
-      </w:r>
-      <w:proofErr w:type="gramStart"/>
-      <w:r>
-        <w:t>&gt;</w:t>
+        <w:t>&lt;commit hash&gt;</w:t>
       </w:r>
       <w:r>
         <w:t xml:space="preserve"> </w:t>
@@ -1447,11 +1359,7 @@
       </w:r>
       <w:proofErr w:type="spellStart"/>
       <w:r>
-        <w:t>file</w:t>
-      </w:r>
-      <w:proofErr w:type="gramEnd"/>
-      <w:r>
-        <w:t>_name</w:t>
+        <w:t>file_name</w:t>
       </w:r>
       <w:proofErr w:type="spellEnd"/>
     </w:p>
@@ -1479,13 +1387,8 @@
         <w:t xml:space="preserve">git show </w:t>
       </w:r>
       <w:r>
-        <w:t>&lt;commit hash</w:t>
-      </w:r>
-      <w:proofErr w:type="gramStart"/>
-      <w:r>
-        <w:t>&gt;:filename</w:t>
-      </w:r>
-      <w:proofErr w:type="gramEnd"/>
+        <w:t>&lt;commit hash&gt;:filename</w:t>
+      </w:r>
     </w:p>
     <w:p>
       <w:pPr>
@@ -1554,6 +1457,36 @@
           <w:numId w:val="1"/>
         </w:numPr>
       </w:pPr>
+      <w:r>
+        <w:t>Delete all changes from local branch that were done since last fetch and pull</w:t>
+      </w:r>
+    </w:p>
+    <w:p>
+      <w:pPr>
+        <w:pStyle w:val="ListParagraph"/>
+        <w:numPr>
+          <w:ilvl w:val="1"/>
+          <w:numId w:val="1"/>
+        </w:numPr>
+      </w:pPr>
+      <w:r>
+        <w:t>git reset --hard origin/</w:t>
+      </w:r>
+      <w:r>
+        <w:t>&lt;branch&gt;</w:t>
+      </w:r>
+    </w:p>
+    <w:p>
+      <w:pPr>
+        <w:pStyle w:val="ListParagraph"/>
+        <w:numPr>
+          <w:ilvl w:val="1"/>
+          <w:numId w:val="1"/>
+        </w:numPr>
+      </w:pPr>
+      <w:r>
+        <w:t xml:space="preserve">Note: this is good if you accidentally make changes and want to pull the most recent version from the cloud. </w:t>
+      </w:r>
     </w:p>
     <w:p>
       <w:r>
@@ -1648,7 +1581,7 @@
 </file>
 
 <file path=word/endnotes.xml><?xml version="1.0" encoding="utf-8"?>
-<w:endnotes xmlns:wpc="http://schemas.microsoft.com/office/word/2010/wordprocessingCanvas" xmlns:cx="http://schemas.microsoft.com/office/drawing/2014/chartex" xmlns:cx1="http://schemas.microsoft.com/office/drawing/2015/9/8/chartex" xmlns:cx2="http://schemas.microsoft.com/office/drawing/2015/10/21/chartex" xmlns:cx3="http://schemas.microsoft.com/office/drawing/2016/5/9/chartex" xmlns:cx4="http://schemas.microsoft.com/office/drawing/2016/5/10/chartex" xmlns:cx5="http://schemas.microsoft.com/office/drawing/2016/5/11/chartex" xmlns:cx6="http://schemas.microsoft.com/office/drawing/2016/5/12/chartex" xmlns:cx7="http://schemas.microsoft.com/office/drawing/2016/5/13/chartex" xmlns:cx8="http://schemas.microsoft.com/office/drawing/2016/5/14/chartex" xmlns:mc="http://schemas.openxmlformats.org/markup-compatibility/2006" xmlns:aink="http://schemas.microsoft.com/office/drawing/2016/ink" xmlns:am3d="http://schemas.microsoft.com/office/drawing/2017/model3d" xmlns:o="urn:schemas-microsoft-com:office:office" xmlns:r="http://schemas.openxmlformats.org/officeDocument/2006/relationships" xmlns:m="http://schemas.openxmlformats.org/officeDocument/2006/math" xmlns:v="urn:schemas-microsoft-com:vml" xmlns:wp14="http://schemas.microsoft.com/office/word/2010/wordprocessingDrawing" xmlns:wp="http://schemas.openxmlformats.org/drawingml/2006/wordprocessingDrawing" xmlns:w10="urn:schemas-microsoft-com:office:word" xmlns:w="http://schemas.openxmlformats.org/wordprocessingml/2006/main" xmlns:w14="http://schemas.microsoft.com/office/word/2010/wordml" xmlns:w15="http://schemas.microsoft.com/office/word/2012/wordml" xmlns:w16cex="http://schemas.microsoft.com/office/word/2018/wordml/cex" xmlns:w16cid="http://schemas.microsoft.com/office/word/2016/wordml/cid" xmlns:w16="http://schemas.microsoft.com/office/word/2018/wordml" xmlns:w16sdtdh="http://schemas.microsoft.com/office/word/2020/wordml/sdtdatahash" xmlns:w16se="http://schemas.microsoft.com/office/word/2015/wordml/symex" xmlns:wpg="http://schemas.microsoft.com/office/word/2010/wordprocessingGroup" xmlns:wpi="http://schemas.microsoft.com/office/word/2010/wordprocessingInk" xmlns:wne="http://schemas.microsoft.com/office/word/2006/wordml" xmlns:wps="http://schemas.microsoft.com/office/word/2010/wordprocessingShape" mc:Ignorable="w14 w15 w16se w16cid w16 w16cex w16sdtdh wp14">
+<w:endnotes xmlns:wpc="http://schemas.microsoft.com/office/word/2010/wordprocessingCanvas" xmlns:cx="http://schemas.microsoft.com/office/drawing/2014/chartex" xmlns:cx1="http://schemas.microsoft.com/office/drawing/2015/9/8/chartex" xmlns:cx2="http://schemas.microsoft.com/office/drawing/2015/10/21/chartex" xmlns:cx3="http://schemas.microsoft.com/office/drawing/2016/5/9/chartex" xmlns:cx4="http://schemas.microsoft.com/office/drawing/2016/5/10/chartex" xmlns:cx5="http://schemas.microsoft.com/office/drawing/2016/5/11/chartex" xmlns:cx6="http://schemas.microsoft.com/office/drawing/2016/5/12/chartex" xmlns:cx7="http://schemas.microsoft.com/office/drawing/2016/5/13/chartex" xmlns:cx8="http://schemas.microsoft.com/office/drawing/2016/5/14/chartex" xmlns:mc="http://schemas.openxmlformats.org/markup-compatibility/2006" xmlns:aink="http://schemas.microsoft.com/office/drawing/2016/ink" xmlns:am3d="http://schemas.microsoft.com/office/drawing/2017/model3d" xmlns:o="urn:schemas-microsoft-com:office:office" xmlns:oel="http://schemas.microsoft.com/office/2019/extlst" xmlns:r="http://schemas.openxmlformats.org/officeDocument/2006/relationships" xmlns:m="http://schemas.openxmlformats.org/officeDocument/2006/math" xmlns:v="urn:schemas-microsoft-com:vml" xmlns:wp14="http://schemas.microsoft.com/office/word/2010/wordprocessingDrawing" xmlns:wp="http://schemas.openxmlformats.org/drawingml/2006/wordprocessingDrawing" xmlns:w10="urn:schemas-microsoft-com:office:word" xmlns:w="http://schemas.openxmlformats.org/wordprocessingml/2006/main" xmlns:w14="http://schemas.microsoft.com/office/word/2010/wordml" xmlns:w15="http://schemas.microsoft.com/office/word/2012/wordml" xmlns:w16cex="http://schemas.microsoft.com/office/word/2018/wordml/cex" xmlns:w16cid="http://schemas.microsoft.com/office/word/2016/wordml/cid" xmlns:w16="http://schemas.microsoft.com/office/word/2018/wordml" xmlns:w16sdtdh="http://schemas.microsoft.com/office/word/2020/wordml/sdtdatahash" xmlns:w16se="http://schemas.microsoft.com/office/word/2015/wordml/symex" xmlns:wpg="http://schemas.microsoft.com/office/word/2010/wordprocessingGroup" xmlns:wpi="http://schemas.microsoft.com/office/word/2010/wordprocessingInk" xmlns:wne="http://schemas.microsoft.com/office/word/2006/wordml" xmlns:wps="http://schemas.microsoft.com/office/word/2010/wordprocessingShape" mc:Ignorable="w14 w15 w16se w16cid w16 w16cex w16sdtdh wp14">
   <w:endnote w:type="separator" w:id="-1">
     <w:p>
       <w:pPr>
@@ -1673,7 +1606,7 @@
 </file>
 
 <file path=word/footer1.xml><?xml version="1.0" encoding="utf-8"?>
-<w:ftr xmlns:wpc="http://schemas.microsoft.com/office/word/2010/wordprocessingCanvas" xmlns:cx="http://schemas.microsoft.com/office/drawing/2014/chartex" xmlns:cx1="http://schemas.microsoft.com/office/drawing/2015/9/8/chartex" xmlns:cx2="http://schemas.microsoft.com/office/drawing/2015/10/21/chartex" xmlns:cx3="http://schemas.microsoft.com/office/drawing/2016/5/9/chartex" xmlns:cx4="http://schemas.microsoft.com/office/drawing/2016/5/10/chartex" xmlns:cx5="http://schemas.microsoft.com/office/drawing/2016/5/11/chartex" xmlns:cx6="http://schemas.microsoft.com/office/drawing/2016/5/12/chartex" xmlns:cx7="http://schemas.microsoft.com/office/drawing/2016/5/13/chartex" xmlns:cx8="http://schemas.microsoft.com/office/drawing/2016/5/14/chartex" xmlns:mc="http://schemas.openxmlformats.org/markup-compatibility/2006" xmlns:aink="http://schemas.microsoft.com/office/drawing/2016/ink" xmlns:am3d="http://schemas.microsoft.com/office/drawing/2017/model3d" xmlns:o="urn:schemas-microsoft-com:office:office" xmlns:r="http://schemas.openxmlformats.org/officeDocument/2006/relationships" xmlns:m="http://schemas.openxmlformats.org/officeDocument/2006/math" xmlns:v="urn:schemas-microsoft-com:vml" xmlns:wp14="http://schemas.microsoft.com/office/word/2010/wordprocessingDrawing" xmlns:wp="http://schemas.openxmlformats.org/drawingml/2006/wordprocessingDrawing" xmlns:w10="urn:schemas-microsoft-com:office:word" xmlns:w="http://schemas.openxmlformats.org/wordprocessingml/2006/main" xmlns:w14="http://schemas.microsoft.com/office/word/2010/wordml" xmlns:w15="http://schemas.microsoft.com/office/word/2012/wordml" xmlns:w16cex="http://schemas.microsoft.com/office/word/2018/wordml/cex" xmlns:w16cid="http://schemas.microsoft.com/office/word/2016/wordml/cid" xmlns:w16="http://schemas.microsoft.com/office/word/2018/wordml" xmlns:w16sdtdh="http://schemas.microsoft.com/office/word/2020/wordml/sdtdatahash" xmlns:w16se="http://schemas.microsoft.com/office/word/2015/wordml/symex" xmlns:wpg="http://schemas.microsoft.com/office/word/2010/wordprocessingGroup" xmlns:wpi="http://schemas.microsoft.com/office/word/2010/wordprocessingInk" xmlns:wne="http://schemas.microsoft.com/office/word/2006/wordml" xmlns:wps="http://schemas.microsoft.com/office/word/2010/wordprocessingShape" mc:Ignorable="w14 w15 w16se w16cid w16 w16cex w16sdtdh wp14">
+<w:ftr xmlns:wpc="http://schemas.microsoft.com/office/word/2010/wordprocessingCanvas" xmlns:cx="http://schemas.microsoft.com/office/drawing/2014/chartex" xmlns:cx1="http://schemas.microsoft.com/office/drawing/2015/9/8/chartex" xmlns:cx2="http://schemas.microsoft.com/office/drawing/2015/10/21/chartex" xmlns:cx3="http://schemas.microsoft.com/office/drawing/2016/5/9/chartex" xmlns:cx4="http://schemas.microsoft.com/office/drawing/2016/5/10/chartex" xmlns:cx5="http://schemas.microsoft.com/office/drawing/2016/5/11/chartex" xmlns:cx6="http://schemas.microsoft.com/office/drawing/2016/5/12/chartex" xmlns:cx7="http://schemas.microsoft.com/office/drawing/2016/5/13/chartex" xmlns:cx8="http://schemas.microsoft.com/office/drawing/2016/5/14/chartex" xmlns:mc="http://schemas.openxmlformats.org/markup-compatibility/2006" xmlns:aink="http://schemas.microsoft.com/office/drawing/2016/ink" xmlns:am3d="http://schemas.microsoft.com/office/drawing/2017/model3d" xmlns:o="urn:schemas-microsoft-com:office:office" xmlns:oel="http://schemas.microsoft.com/office/2019/extlst" xmlns:r="http://schemas.openxmlformats.org/officeDocument/2006/relationships" xmlns:m="http://schemas.openxmlformats.org/officeDocument/2006/math" xmlns:v="urn:schemas-microsoft-com:vml" xmlns:wp14="http://schemas.microsoft.com/office/word/2010/wordprocessingDrawing" xmlns:wp="http://schemas.openxmlformats.org/drawingml/2006/wordprocessingDrawing" xmlns:w10="urn:schemas-microsoft-com:office:word" xmlns:w="http://schemas.openxmlformats.org/wordprocessingml/2006/main" xmlns:w14="http://schemas.microsoft.com/office/word/2010/wordml" xmlns:w15="http://schemas.microsoft.com/office/word/2012/wordml" xmlns:w16cex="http://schemas.microsoft.com/office/word/2018/wordml/cex" xmlns:w16cid="http://schemas.microsoft.com/office/word/2016/wordml/cid" xmlns:w16="http://schemas.microsoft.com/office/word/2018/wordml" xmlns:w16sdtdh="http://schemas.microsoft.com/office/word/2020/wordml/sdtdatahash" xmlns:w16se="http://schemas.microsoft.com/office/word/2015/wordml/symex" xmlns:wpg="http://schemas.microsoft.com/office/word/2010/wordprocessingGroup" xmlns:wpi="http://schemas.microsoft.com/office/word/2010/wordprocessingInk" xmlns:wne="http://schemas.microsoft.com/office/word/2006/wordml" xmlns:wps="http://schemas.microsoft.com/office/word/2010/wordprocessingShape" mc:Ignorable="w14 w15 w16se w16cid w16 w16cex w16sdtdh wp14">
   <w:p>
     <w:pPr>
       <w:pStyle w:val="Footer"/>
@@ -1722,7 +1655,7 @@
 </file>
 
 <file path=word/footnotes.xml><?xml version="1.0" encoding="utf-8"?>
-<w:footnotes xmlns:wpc="http://schemas.microsoft.com/office/word/2010/wordprocessingCanvas" xmlns:cx="http://schemas.microsoft.com/office/drawing/2014/chartex" xmlns:cx1="http://schemas.microsoft.com/office/drawing/2015/9/8/chartex" xmlns:cx2="http://schemas.microsoft.com/office/drawing/2015/10/21/chartex" xmlns:cx3="http://schemas.microsoft.com/office/drawing/2016/5/9/chartex" xmlns:cx4="http://schemas.microsoft.com/office/drawing/2016/5/10/chartex" xmlns:cx5="http://schemas.microsoft.com/office/drawing/2016/5/11/chartex" xmlns:cx6="http://schemas.microsoft.com/office/drawing/2016/5/12/chartex" xmlns:cx7="http://schemas.microsoft.com/office/drawing/2016/5/13/chartex" xmlns:cx8="http://schemas.microsoft.com/office/drawing/2016/5/14/chartex" xmlns:mc="http://schemas.openxmlformats.org/markup-compatibility/2006" xmlns:aink="http://schemas.microsoft.com/office/drawing/2016/ink" xmlns:am3d="http://schemas.microsoft.com/office/drawing/2017/model3d" xmlns:o="urn:schemas-microsoft-com:office:office" xmlns:r="http://schemas.openxmlformats.org/officeDocument/2006/relationships" xmlns:m="http://schemas.openxmlformats.org/officeDocument/2006/math" xmlns:v="urn:schemas-microsoft-com:vml" xmlns:wp14="http://schemas.microsoft.com/office/word/2010/wordprocessingDrawing" xmlns:wp="http://schemas.openxmlformats.org/drawingml/2006/wordprocessingDrawing" xmlns:w10="urn:schemas-microsoft-com:office:word" xmlns:w="http://schemas.openxmlformats.org/wordprocessingml/2006/main" xmlns:w14="http://schemas.microsoft.com/office/word/2010/wordml" xmlns:w15="http://schemas.microsoft.com/office/word/2012/wordml" xmlns:w16cex="http://schemas.microsoft.com/office/word/2018/wordml/cex" xmlns:w16cid="http://schemas.microsoft.com/office/word/2016/wordml/cid" xmlns:w16="http://schemas.microsoft.com/office/word/2018/wordml" xmlns:w16sdtdh="http://schemas.microsoft.com/office/word/2020/wordml/sdtdatahash" xmlns:w16se="http://schemas.microsoft.com/office/word/2015/wordml/symex" xmlns:wpg="http://schemas.microsoft.com/office/word/2010/wordprocessingGroup" xmlns:wpi="http://schemas.microsoft.com/office/word/2010/wordprocessingInk" xmlns:wne="http://schemas.microsoft.com/office/word/2006/wordml" xmlns:wps="http://schemas.microsoft.com/office/word/2010/wordprocessingShape" mc:Ignorable="w14 w15 w16se w16cid w16 w16cex w16sdtdh wp14">
+<w:footnotes xmlns:wpc="http://schemas.microsoft.com/office/word/2010/wordprocessingCanvas" xmlns:cx="http://schemas.microsoft.com/office/drawing/2014/chartex" xmlns:cx1="http://schemas.microsoft.com/office/drawing/2015/9/8/chartex" xmlns:cx2="http://schemas.microsoft.com/office/drawing/2015/10/21/chartex" xmlns:cx3="http://schemas.microsoft.com/office/drawing/2016/5/9/chartex" xmlns:cx4="http://schemas.microsoft.com/office/drawing/2016/5/10/chartex" xmlns:cx5="http://schemas.microsoft.com/office/drawing/2016/5/11/chartex" xmlns:cx6="http://schemas.microsoft.com/office/drawing/2016/5/12/chartex" xmlns:cx7="http://schemas.microsoft.com/office/drawing/2016/5/13/chartex" xmlns:cx8="http://schemas.microsoft.com/office/drawing/2016/5/14/chartex" xmlns:mc="http://schemas.openxmlformats.org/markup-compatibility/2006" xmlns:aink="http://schemas.microsoft.com/office/drawing/2016/ink" xmlns:am3d="http://schemas.microsoft.com/office/drawing/2017/model3d" xmlns:o="urn:schemas-microsoft-com:office:office" xmlns:oel="http://schemas.microsoft.com/office/2019/extlst" xmlns:r="http://schemas.openxmlformats.org/officeDocument/2006/relationships" xmlns:m="http://schemas.openxmlformats.org/officeDocument/2006/math" xmlns:v="urn:schemas-microsoft-com:vml" xmlns:wp14="http://schemas.microsoft.com/office/word/2010/wordprocessingDrawing" xmlns:wp="http://schemas.openxmlformats.org/drawingml/2006/wordprocessingDrawing" xmlns:w10="urn:schemas-microsoft-com:office:word" xmlns:w="http://schemas.openxmlformats.org/wordprocessingml/2006/main" xmlns:w14="http://schemas.microsoft.com/office/word/2010/wordml" xmlns:w15="http://schemas.microsoft.com/office/word/2012/wordml" xmlns:w16cex="http://schemas.microsoft.com/office/word/2018/wordml/cex" xmlns:w16cid="http://schemas.microsoft.com/office/word/2016/wordml/cid" xmlns:w16="http://schemas.microsoft.com/office/word/2018/wordml" xmlns:w16sdtdh="http://schemas.microsoft.com/office/word/2020/wordml/sdtdatahash" xmlns:w16se="http://schemas.microsoft.com/office/word/2015/wordml/symex" xmlns:wpg="http://schemas.microsoft.com/office/word/2010/wordprocessingGroup" xmlns:wpi="http://schemas.microsoft.com/office/word/2010/wordprocessingInk" xmlns:wne="http://schemas.microsoft.com/office/word/2006/wordml" xmlns:wps="http://schemas.microsoft.com/office/word/2010/wordprocessingShape" mc:Ignorable="w14 w15 w16se w16cid w16 w16cex w16sdtdh wp14">
   <w:footnote w:type="separator" w:id="-1">
     <w:p>
       <w:pPr>
@@ -1747,7 +1680,7 @@
 </file>
 
 <file path=word/header1.xml><?xml version="1.0" encoding="utf-8"?>
-<w:hdr xmlns:wpc="http://schemas.microsoft.com/office/word/2010/wordprocessingCanvas" xmlns:cx="http://schemas.microsoft.com/office/drawing/2014/chartex" xmlns:cx1="http://schemas.microsoft.com/office/drawing/2015/9/8/chartex" xmlns:cx2="http://schemas.microsoft.com/office/drawing/2015/10/21/chartex" xmlns:cx3="http://schemas.microsoft.com/office/drawing/2016/5/9/chartex" xmlns:cx4="http://schemas.microsoft.com/office/drawing/2016/5/10/chartex" xmlns:cx5="http://schemas.microsoft.com/office/drawing/2016/5/11/chartex" xmlns:cx6="http://schemas.microsoft.com/office/drawing/2016/5/12/chartex" xmlns:cx7="http://schemas.microsoft.com/office/drawing/2016/5/13/chartex" xmlns:cx8="http://schemas.microsoft.com/office/drawing/2016/5/14/chartex" xmlns:mc="http://schemas.openxmlformats.org/markup-compatibility/2006" xmlns:aink="http://schemas.microsoft.com/office/drawing/2016/ink" xmlns:am3d="http://schemas.microsoft.com/office/drawing/2017/model3d" xmlns:o="urn:schemas-microsoft-com:office:office" xmlns:r="http://schemas.openxmlformats.org/officeDocument/2006/relationships" xmlns:m="http://schemas.openxmlformats.org/officeDocument/2006/math" xmlns:v="urn:schemas-microsoft-com:vml" xmlns:wp14="http://schemas.microsoft.com/office/word/2010/wordprocessingDrawing" xmlns:wp="http://schemas.openxmlformats.org/drawingml/2006/wordprocessingDrawing" xmlns:w10="urn:schemas-microsoft-com:office:word" xmlns:w="http://schemas.openxmlformats.org/wordprocessingml/2006/main" xmlns:w14="http://schemas.microsoft.com/office/word/2010/wordml" xmlns:w15="http://schemas.microsoft.com/office/word/2012/wordml" xmlns:w16cex="http://schemas.microsoft.com/office/word/2018/wordml/cex" xmlns:w16cid="http://schemas.microsoft.com/office/word/2016/wordml/cid" xmlns:w16="http://schemas.microsoft.com/office/word/2018/wordml" xmlns:w16sdtdh="http://schemas.microsoft.com/office/word/2020/wordml/sdtdatahash" xmlns:w16se="http://schemas.microsoft.com/office/word/2015/wordml/symex" xmlns:wpg="http://schemas.microsoft.com/office/word/2010/wordprocessingGroup" xmlns:wpi="http://schemas.microsoft.com/office/word/2010/wordprocessingInk" xmlns:wne="http://schemas.microsoft.com/office/word/2006/wordml" xmlns:wps="http://schemas.microsoft.com/office/word/2010/wordprocessingShape" mc:Ignorable="w14 w15 w16se w16cid w16 w16cex w16sdtdh wp14">
+<w:hdr xmlns:wpc="http://schemas.microsoft.com/office/word/2010/wordprocessingCanvas" xmlns:cx="http://schemas.microsoft.com/office/drawing/2014/chartex" xmlns:cx1="http://schemas.microsoft.com/office/drawing/2015/9/8/chartex" xmlns:cx2="http://schemas.microsoft.com/office/drawing/2015/10/21/chartex" xmlns:cx3="http://schemas.microsoft.com/office/drawing/2016/5/9/chartex" xmlns:cx4="http://schemas.microsoft.com/office/drawing/2016/5/10/chartex" xmlns:cx5="http://schemas.microsoft.com/office/drawing/2016/5/11/chartex" xmlns:cx6="http://schemas.microsoft.com/office/drawing/2016/5/12/chartex" xmlns:cx7="http://schemas.microsoft.com/office/drawing/2016/5/13/chartex" xmlns:cx8="http://schemas.microsoft.com/office/drawing/2016/5/14/chartex" xmlns:mc="http://schemas.openxmlformats.org/markup-compatibility/2006" xmlns:aink="http://schemas.microsoft.com/office/drawing/2016/ink" xmlns:am3d="http://schemas.microsoft.com/office/drawing/2017/model3d" xmlns:o="urn:schemas-microsoft-com:office:office" xmlns:oel="http://schemas.microsoft.com/office/2019/extlst" xmlns:r="http://schemas.openxmlformats.org/officeDocument/2006/relationships" xmlns:m="http://schemas.openxmlformats.org/officeDocument/2006/math" xmlns:v="urn:schemas-microsoft-com:vml" xmlns:wp14="http://schemas.microsoft.com/office/word/2010/wordprocessingDrawing" xmlns:wp="http://schemas.openxmlformats.org/drawingml/2006/wordprocessingDrawing" xmlns:w10="urn:schemas-microsoft-com:office:word" xmlns:w="http://schemas.openxmlformats.org/wordprocessingml/2006/main" xmlns:w14="http://schemas.microsoft.com/office/word/2010/wordml" xmlns:w15="http://schemas.microsoft.com/office/word/2012/wordml" xmlns:w16cex="http://schemas.microsoft.com/office/word/2018/wordml/cex" xmlns:w16cid="http://schemas.microsoft.com/office/word/2016/wordml/cid" xmlns:w16="http://schemas.microsoft.com/office/word/2018/wordml" xmlns:w16sdtdh="http://schemas.microsoft.com/office/word/2020/wordml/sdtdatahash" xmlns:w16se="http://schemas.microsoft.com/office/word/2015/wordml/symex" xmlns:wpg="http://schemas.microsoft.com/office/word/2010/wordprocessingGroup" xmlns:wpi="http://schemas.microsoft.com/office/word/2010/wordprocessingInk" xmlns:wne="http://schemas.microsoft.com/office/word/2006/wordml" xmlns:wps="http://schemas.microsoft.com/office/word/2010/wordprocessingShape" mc:Ignorable="w14 w15 w16se w16cid w16 w16cex w16sdtdh wp14">
   <w:p>
     <w:pPr>
       <w:pStyle w:val="Header"/>
@@ -1785,7 +1718,7 @@
 </file>
 
 <file path=word/numbering.xml><?xml version="1.0" encoding="utf-8"?>
-<w:numbering xmlns:wpc="http://schemas.microsoft.com/office/word/2010/wordprocessingCanvas" xmlns:cx="http://schemas.microsoft.com/office/drawing/2014/chartex" xmlns:cx1="http://schemas.microsoft.com/office/drawing/2015/9/8/chartex" xmlns:cx2="http://schemas.microsoft.com/office/drawing/2015/10/21/chartex" xmlns:cx3="http://schemas.microsoft.com/office/drawing/2016/5/9/chartex" xmlns:cx4="http://schemas.microsoft.com/office/drawing/2016/5/10/chartex" xmlns:cx5="http://schemas.microsoft.com/office/drawing/2016/5/11/chartex" xmlns:cx6="http://schemas.microsoft.com/office/drawing/2016/5/12/chartex" xmlns:cx7="http://schemas.microsoft.com/office/drawing/2016/5/13/chartex" xmlns:cx8="http://schemas.microsoft.com/office/drawing/2016/5/14/chartex" xmlns:mc="http://schemas.openxmlformats.org/markup-compatibility/2006" xmlns:aink="http://schemas.microsoft.com/office/drawing/2016/ink" xmlns:am3d="http://schemas.microsoft.com/office/drawing/2017/model3d" xmlns:o="urn:schemas-microsoft-com:office:office" xmlns:r="http://schemas.openxmlformats.org/officeDocument/2006/relationships" xmlns:m="http://schemas.openxmlformats.org/officeDocument/2006/math" xmlns:v="urn:schemas-microsoft-com:vml" xmlns:wp14="http://schemas.microsoft.com/office/word/2010/wordprocessingDrawing" xmlns:wp="http://schemas.openxmlformats.org/drawingml/2006/wordprocessingDrawing" xmlns:w10="urn:schemas-microsoft-com:office:word" xmlns:w="http://schemas.openxmlformats.org/wordprocessingml/2006/main" xmlns:w14="http://schemas.microsoft.com/office/word/2010/wordml" xmlns:w15="http://schemas.microsoft.com/office/word/2012/wordml" xmlns:w16cex="http://schemas.microsoft.com/office/word/2018/wordml/cex" xmlns:w16cid="http://schemas.microsoft.com/office/word/2016/wordml/cid" xmlns:w16="http://schemas.microsoft.com/office/word/2018/wordml" xmlns:w16sdtdh="http://schemas.microsoft.com/office/word/2020/wordml/sdtdatahash" xmlns:w16se="http://schemas.microsoft.com/office/word/2015/wordml/symex" xmlns:wpg="http://schemas.microsoft.com/office/word/2010/wordprocessingGroup" xmlns:wpi="http://schemas.microsoft.com/office/word/2010/wordprocessingInk" xmlns:wne="http://schemas.microsoft.com/office/word/2006/wordml" xmlns:wps="http://schemas.microsoft.com/office/word/2010/wordprocessingShape" mc:Ignorable="w14 w15 w16se w16cid w16 w16cex w16sdtdh wp14">
+<w:numbering xmlns:wpc="http://schemas.microsoft.com/office/word/2010/wordprocessingCanvas" xmlns:cx="http://schemas.microsoft.com/office/drawing/2014/chartex" xmlns:cx1="http://schemas.microsoft.com/office/drawing/2015/9/8/chartex" xmlns:cx2="http://schemas.microsoft.com/office/drawing/2015/10/21/chartex" xmlns:cx3="http://schemas.microsoft.com/office/drawing/2016/5/9/chartex" xmlns:cx4="http://schemas.microsoft.com/office/drawing/2016/5/10/chartex" xmlns:cx5="http://schemas.microsoft.com/office/drawing/2016/5/11/chartex" xmlns:cx6="http://schemas.microsoft.com/office/drawing/2016/5/12/chartex" xmlns:cx7="http://schemas.microsoft.com/office/drawing/2016/5/13/chartex" xmlns:cx8="http://schemas.microsoft.com/office/drawing/2016/5/14/chartex" xmlns:mc="http://schemas.openxmlformats.org/markup-compatibility/2006" xmlns:aink="http://schemas.microsoft.com/office/drawing/2016/ink" xmlns:am3d="http://schemas.microsoft.com/office/drawing/2017/model3d" xmlns:o="urn:schemas-microsoft-com:office:office" xmlns:oel="http://schemas.microsoft.com/office/2019/extlst" xmlns:r="http://schemas.openxmlformats.org/officeDocument/2006/relationships" xmlns:m="http://schemas.openxmlformats.org/officeDocument/2006/math" xmlns:v="urn:schemas-microsoft-com:vml" xmlns:wp14="http://schemas.microsoft.com/office/word/2010/wordprocessingDrawing" xmlns:wp="http://schemas.openxmlformats.org/drawingml/2006/wordprocessingDrawing" xmlns:w10="urn:schemas-microsoft-com:office:word" xmlns:w="http://schemas.openxmlformats.org/wordprocessingml/2006/main" xmlns:w14="http://schemas.microsoft.com/office/word/2010/wordml" xmlns:w15="http://schemas.microsoft.com/office/word/2012/wordml" xmlns:w16cex="http://schemas.microsoft.com/office/word/2018/wordml/cex" xmlns:w16cid="http://schemas.microsoft.com/office/word/2016/wordml/cid" xmlns:w16="http://schemas.microsoft.com/office/word/2018/wordml" xmlns:w16sdtdh="http://schemas.microsoft.com/office/word/2020/wordml/sdtdatahash" xmlns:w16se="http://schemas.microsoft.com/office/word/2015/wordml/symex" xmlns:wpg="http://schemas.microsoft.com/office/word/2010/wordprocessingGroup" xmlns:wpi="http://schemas.microsoft.com/office/word/2010/wordprocessingInk" xmlns:wne="http://schemas.microsoft.com/office/word/2006/wordml" xmlns:wps="http://schemas.microsoft.com/office/word/2010/wordprocessingShape" mc:Ignorable="w14 w15 w16se w16cid w16 w16cex w16sdtdh wp14">
   <w:abstractNum w:abstractNumId="0" w15:restartNumberingAfterBreak="0">
     <w:nsid w:val="360F2C22"/>
     <w:multiLevelType w:val="hybridMultilevel"/>

</xml_diff>

<commit_message>
Added  git config --get remote.origin.url
</commit_message>
<xml_diff>
--- a/Git Reference.docx
+++ b/Git Reference.docx
@@ -66,55 +66,23 @@
           <w:sz w:val="24"/>
           <w:szCs w:val="24"/>
         </w:rPr>
-        <w:t>&lt;</w:t>
-      </w:r>
-      <w:proofErr w:type="spellStart"/>
+        <w:t>&lt;RepoName&gt;</w:t>
+      </w:r>
+    </w:p>
+    <w:p>
+      <w:pPr>
+        <w:pStyle w:val="ListParagraph"/>
+        <w:numPr>
+          <w:ilvl w:val="1"/>
+          <w:numId w:val="1"/>
+        </w:numPr>
+      </w:pPr>
       <w:r>
         <w:rPr>
           <w:sz w:val="24"/>
           <w:szCs w:val="24"/>
         </w:rPr>
-        <w:t>RepoName</w:t>
-      </w:r>
-      <w:proofErr w:type="spellEnd"/>
-      <w:r>
-        <w:rPr>
-          <w:sz w:val="24"/>
-          <w:szCs w:val="24"/>
-        </w:rPr>
-        <w:t>&gt;</w:t>
-      </w:r>
-    </w:p>
-    <w:p>
-      <w:pPr>
-        <w:pStyle w:val="ListParagraph"/>
-        <w:numPr>
-          <w:ilvl w:val="1"/>
-          <w:numId w:val="1"/>
-        </w:numPr>
-      </w:pPr>
-      <w:r>
-        <w:rPr>
-          <w:sz w:val="24"/>
-          <w:szCs w:val="24"/>
-        </w:rPr>
-        <w:t>Place all files and directory for that repository in &lt;</w:t>
-      </w:r>
-      <w:proofErr w:type="spellStart"/>
-      <w:r>
-        <w:rPr>
-          <w:sz w:val="24"/>
-          <w:szCs w:val="24"/>
-        </w:rPr>
-        <w:t>RepoName</w:t>
-      </w:r>
-      <w:proofErr w:type="spellEnd"/>
-      <w:r>
-        <w:rPr>
-          <w:sz w:val="24"/>
-          <w:szCs w:val="24"/>
-        </w:rPr>
-        <w:t>&gt;</w:t>
+        <w:t>Place all files and directory for that repository in &lt;RepoName&gt;</w:t>
       </w:r>
     </w:p>
     <w:p>
@@ -141,15 +109,7 @@
         </w:numPr>
       </w:pPr>
       <w:r>
-        <w:t xml:space="preserve">git </w:t>
-      </w:r>
-      <w:proofErr w:type="spellStart"/>
-      <w:r>
-        <w:t>init</w:t>
-      </w:r>
-      <w:proofErr w:type="spellEnd"/>
-      <w:r>
-        <w:t xml:space="preserve"> -b main</w:t>
+        <w:t>git init -b main</w:t>
       </w:r>
     </w:p>
     <w:p>
@@ -176,13 +136,8 @@
         </w:numPr>
       </w:pPr>
       <w:r>
-        <w:t xml:space="preserve">git </w:t>
-      </w:r>
-      <w:proofErr w:type="gramStart"/>
-      <w:r>
-        <w:t>add .</w:t>
-      </w:r>
-      <w:proofErr w:type="gramEnd"/>
+        <w:t>git add .</w:t>
+      </w:r>
     </w:p>
     <w:p>
       <w:pPr>
@@ -205,15 +160,7 @@
         </w:numPr>
       </w:pPr>
       <w:r>
-        <w:t>git commit -m "</w:t>
-      </w:r>
-      <w:proofErr w:type="spellStart"/>
-      <w:r>
-        <w:t>Intial</w:t>
-      </w:r>
-      <w:proofErr w:type="spellEnd"/>
-      <w:r>
-        <w:t xml:space="preserve"> Commit on ##/##/##"</w:t>
+        <w:t>git commit -m "Intial Commit on ##/##/##"</w:t>
       </w:r>
       <w:r>
         <w:t>’</w:t>
@@ -246,15 +193,7 @@
         <w:t xml:space="preserve">Assure the repo that the git files go to </w:t>
       </w:r>
       <w:r>
-        <w:t>correct Repo called &lt;</w:t>
-      </w:r>
-      <w:proofErr w:type="spellStart"/>
-      <w:r>
-        <w:t>RepoName</w:t>
-      </w:r>
-      <w:proofErr w:type="spellEnd"/>
-      <w:r>
-        <w:t>&gt;</w:t>
+        <w:t>correct Repo called &lt;RepoName&gt;</w:t>
       </w:r>
     </w:p>
     <w:p>
@@ -299,7 +238,6 @@
           <w:szCs w:val="24"/>
         </w:rPr>
       </w:pPr>
-      <w:proofErr w:type="spellStart"/>
       <w:r>
         <w:rPr>
           <w:sz w:val="24"/>
@@ -307,7 +245,6 @@
         </w:rPr>
         <w:t>remot</w:t>
       </w:r>
-      <w:proofErr w:type="spellEnd"/>
     </w:p>
     <w:p>
       <w:pPr>
@@ -321,45 +258,12 @@
           <w:szCs w:val="24"/>
         </w:rPr>
       </w:pPr>
-      <w:proofErr w:type="gramStart"/>
       <w:r>
         <w:rPr>
           <w:sz w:val="24"/>
           <w:szCs w:val="24"/>
         </w:rPr>
-        <w:t>i.e.</w:t>
-      </w:r>
-      <w:proofErr w:type="gramEnd"/>
-      <w:r>
-        <w:rPr>
-          <w:sz w:val="24"/>
-          <w:szCs w:val="24"/>
-        </w:rPr>
-        <w:t xml:space="preserve"> &lt;</w:t>
-      </w:r>
-      <w:proofErr w:type="spellStart"/>
-      <w:r>
-        <w:rPr>
-          <w:sz w:val="24"/>
-          <w:szCs w:val="24"/>
-        </w:rPr>
-        <w:t>RepoName</w:t>
-      </w:r>
-      <w:proofErr w:type="spellEnd"/>
-      <w:r>
-        <w:rPr>
-          <w:sz w:val="24"/>
-          <w:szCs w:val="24"/>
-        </w:rPr>
-        <w:t xml:space="preserve">&gt; = </w:t>
-      </w:r>
-      <w:proofErr w:type="spellStart"/>
-      <w:r>
-        <w:rPr>
-          <w:sz w:val="24"/>
-          <w:szCs w:val="24"/>
-        </w:rPr>
-        <w:t>Pw</w:t>
+        <w:t>i.e. &lt;RepoName&gt; = Pw</w:t>
       </w:r>
       <w:r>
         <w:rPr>
@@ -368,7 +272,6 @@
         </w:rPr>
         <w:t>rMicro_PSIM_Model</w:t>
       </w:r>
-      <w:proofErr w:type="spellEnd"/>
     </w:p>
     <w:p>
       <w:pPr>
@@ -397,13 +300,8 @@
         </w:numPr>
       </w:pPr>
       <w:r>
-        <w:t xml:space="preserve">git </w:t>
-      </w:r>
-      <w:proofErr w:type="gramStart"/>
-      <w:r>
-        <w:t>remote -v</w:t>
-      </w:r>
-      <w:proofErr w:type="gramEnd"/>
+        <w:t>git remote -v</w:t>
+      </w:r>
     </w:p>
     <w:p>
       <w:pPr>
@@ -435,13 +333,77 @@
         <w:t>NOTE</w:t>
       </w:r>
       <w:r>
-        <w:t xml:space="preserve"> on the “-u</w:t>
-      </w:r>
-      <w:proofErr w:type="gramStart"/>
-      <w:r>
-        <w:t>” :</w:t>
-      </w:r>
-      <w:proofErr w:type="gramEnd"/>
+        <w:t xml:space="preserve"> on the “-u” : </w:t>
+      </w:r>
+    </w:p>
+    <w:p>
+      <w:pPr>
+        <w:pStyle w:val="ListParagraph"/>
+        <w:numPr>
+          <w:ilvl w:val="3"/>
+          <w:numId w:val="1"/>
+        </w:numPr>
+      </w:pPr>
+      <w:r>
+        <w:t xml:space="preserve">-u ensures </w:t>
+      </w:r>
+      <w:r>
+        <w:t>For every branch that is up to date or successfully pushed, add upstream (tracking) reference</w:t>
+      </w:r>
+    </w:p>
+    <w:p>
+      <w:pPr>
+        <w:pStyle w:val="ListParagraph"/>
+        <w:numPr>
+          <w:ilvl w:val="0"/>
+          <w:numId w:val="1"/>
+        </w:numPr>
+      </w:pPr>
+      <w:r>
+        <w:t xml:space="preserve">Create a Branch </w:t>
+      </w:r>
+      <w:r>
+        <w:t xml:space="preserve">from main branch </w:t>
+      </w:r>
+      <w:r>
+        <w:t xml:space="preserve">on a </w:t>
+      </w:r>
+      <w:r>
+        <w:t xml:space="preserve">local </w:t>
+      </w:r>
+      <w:r>
+        <w:t>repo</w:t>
+      </w:r>
+      <w:r>
+        <w:t>, make changes then merge</w:t>
+      </w:r>
+    </w:p>
+    <w:p>
+      <w:pPr>
+        <w:pStyle w:val="ListParagraph"/>
+        <w:numPr>
+          <w:ilvl w:val="1"/>
+          <w:numId w:val="1"/>
+        </w:numPr>
+      </w:pPr>
+      <w:r>
+        <w:t xml:space="preserve">git checkout -b </w:t>
+      </w:r>
+      <w:r>
+        <w:t>&lt;BRANCHNAME&gt;</w:t>
+      </w:r>
+    </w:p>
+    <w:p>
+      <w:pPr>
+        <w:pStyle w:val="ListParagraph"/>
+        <w:numPr>
+          <w:ilvl w:val="1"/>
+          <w:numId w:val="1"/>
+        </w:numPr>
+      </w:pPr>
+      <w:r>
+        <w:t>make changes to files</w:t>
+      </w:r>
       <w:r>
         <w:t xml:space="preserve"> </w:t>
       </w:r>
@@ -450,97 +412,12 @@
       <w:pPr>
         <w:pStyle w:val="ListParagraph"/>
         <w:numPr>
-          <w:ilvl w:val="3"/>
-          <w:numId w:val="1"/>
-        </w:numPr>
-      </w:pPr>
-      <w:r>
-        <w:t xml:space="preserve">-u ensures </w:t>
-      </w:r>
-      <w:proofErr w:type="gramStart"/>
-      <w:r>
-        <w:t>For</w:t>
-      </w:r>
-      <w:proofErr w:type="gramEnd"/>
-      <w:r>
-        <w:t xml:space="preserve"> every branch that is up to date or successfully pushed, add upstream (tracking) reference</w:t>
-      </w:r>
-    </w:p>
-    <w:p>
-      <w:pPr>
-        <w:pStyle w:val="ListParagraph"/>
-        <w:numPr>
-          <w:ilvl w:val="0"/>
-          <w:numId w:val="1"/>
-        </w:numPr>
-      </w:pPr>
-      <w:r>
-        <w:t xml:space="preserve">Create a Branch </w:t>
-      </w:r>
-      <w:r>
-        <w:t xml:space="preserve">from main branch </w:t>
-      </w:r>
-      <w:r>
-        <w:t xml:space="preserve">on a </w:t>
-      </w:r>
-      <w:r>
-        <w:t xml:space="preserve">local </w:t>
-      </w:r>
-      <w:r>
-        <w:t>repo</w:t>
-      </w:r>
-      <w:r>
-        <w:t>, make changes then merge</w:t>
-      </w:r>
-    </w:p>
-    <w:p>
-      <w:pPr>
-        <w:pStyle w:val="ListParagraph"/>
-        <w:numPr>
-          <w:ilvl w:val="1"/>
-          <w:numId w:val="1"/>
-        </w:numPr>
-      </w:pPr>
-      <w:r>
-        <w:t xml:space="preserve">git checkout -b </w:t>
-      </w:r>
-      <w:r>
-        <w:t>&lt;BRANCHNAME&gt;</w:t>
-      </w:r>
-    </w:p>
-    <w:p>
-      <w:pPr>
-        <w:pStyle w:val="ListParagraph"/>
-        <w:numPr>
-          <w:ilvl w:val="1"/>
-          <w:numId w:val="1"/>
-        </w:numPr>
-      </w:pPr>
-      <w:r>
-        <w:t>make changes to files</w:t>
-      </w:r>
-      <w:r>
-        <w:t xml:space="preserve"> </w:t>
-      </w:r>
-    </w:p>
-    <w:p>
-      <w:pPr>
-        <w:pStyle w:val="ListParagraph"/>
-        <w:numPr>
-          <w:ilvl w:val="1"/>
-          <w:numId w:val="1"/>
-        </w:numPr>
-      </w:pPr>
-      <w:r>
-        <w:t xml:space="preserve">git </w:t>
-      </w:r>
-      <w:proofErr w:type="gramStart"/>
-      <w:r>
-        <w:t>add .</w:t>
-      </w:r>
-      <w:proofErr w:type="gramEnd"/>
-      <w:r>
-        <w:t xml:space="preserve"> </w:t>
+          <w:ilvl w:val="1"/>
+          <w:numId w:val="1"/>
+        </w:numPr>
+      </w:pPr>
+      <w:r>
+        <w:t xml:space="preserve">git add . </w:t>
       </w:r>
     </w:p>
     <w:p>
@@ -603,15 +480,7 @@
         </w:numPr>
       </w:pPr>
       <w:r>
-        <w:t>git branch &lt;</w:t>
-      </w:r>
-      <w:proofErr w:type="spellStart"/>
-      <w:r>
-        <w:t>branchName</w:t>
-      </w:r>
-      <w:proofErr w:type="spellEnd"/>
-      <w:r>
-        <w:t>&gt;</w:t>
+        <w:t>git branch &lt;branchName&gt;</w:t>
       </w:r>
     </w:p>
     <w:p>
@@ -734,6 +603,30 @@
         </w:numPr>
       </w:pPr>
       <w:r>
+        <w:t>Get URL of Repo</w:t>
+      </w:r>
+    </w:p>
+    <w:p>
+      <w:pPr>
+        <w:pStyle w:val="ListParagraph"/>
+        <w:numPr>
+          <w:ilvl w:val="1"/>
+          <w:numId w:val="1"/>
+        </w:numPr>
+      </w:pPr>
+      <w:r>
+        <w:t>git config --get remote.origin.url</w:t>
+      </w:r>
+    </w:p>
+    <w:p>
+      <w:pPr>
+        <w:pStyle w:val="ListParagraph"/>
+        <w:numPr>
+          <w:ilvl w:val="0"/>
+          <w:numId w:val="1"/>
+        </w:numPr>
+      </w:pPr>
+      <w:r>
         <w:t>Initialize a local branch after git clone</w:t>
       </w:r>
     </w:p>
@@ -746,21 +639,8 @@
         </w:numPr>
       </w:pPr>
       <w:r>
-        <w:t xml:space="preserve">git branch -t </w:t>
-      </w:r>
-      <w:proofErr w:type="spellStart"/>
-      <w:r>
-        <w:t>my_local_branch</w:t>
-      </w:r>
-      <w:proofErr w:type="spellEnd"/>
-      <w:r>
-        <w:t xml:space="preserve"> origin/</w:t>
-      </w:r>
-      <w:proofErr w:type="spellStart"/>
-      <w:r>
-        <w:t>remote_branch</w:t>
-      </w:r>
-      <w:proofErr w:type="spellEnd"/>
+        <w:t>git branch -t my_local_branch origin/remote_branch</w:t>
+      </w:r>
     </w:p>
     <w:p>
       <w:pPr>
@@ -807,6 +687,7 @@
         </w:numPr>
       </w:pPr>
       <w:r>
+        <w:lastRenderedPageBreak/>
         <w:t>Delete Branch</w:t>
       </w:r>
     </w:p>
@@ -825,33 +706,24 @@
         <w:t>--</w:t>
       </w:r>
       <w:r>
-        <w:t>delete &lt;</w:t>
-      </w:r>
-      <w:proofErr w:type="spellStart"/>
-      <w:r>
-        <w:t>branch</w:t>
+        <w:t>delete &lt;branch</w:t>
       </w:r>
       <w:r>
         <w:t>N</w:t>
       </w:r>
       <w:r>
-        <w:t>ame</w:t>
-      </w:r>
-      <w:proofErr w:type="spellEnd"/>
-      <w:r>
-        <w:t>&gt;</w:t>
-      </w:r>
-    </w:p>
-    <w:p>
-      <w:pPr>
-        <w:pStyle w:val="ListParagraph"/>
-        <w:numPr>
-          <w:ilvl w:val="0"/>
-          <w:numId w:val="1"/>
-        </w:numPr>
-      </w:pPr>
-      <w:r>
-        <w:lastRenderedPageBreak/>
+        <w:t>ame&gt;</w:t>
+      </w:r>
+    </w:p>
+    <w:p>
+      <w:pPr>
+        <w:pStyle w:val="ListParagraph"/>
+        <w:numPr>
+          <w:ilvl w:val="0"/>
+          <w:numId w:val="1"/>
+        </w:numPr>
+      </w:pPr>
+      <w:r>
         <w:t>L</w:t>
       </w:r>
       <w:r>
@@ -950,101 +822,33 @@
           <w:szCs w:val="24"/>
         </w:rPr>
       </w:pPr>
-      <w:proofErr w:type="gramStart"/>
       <w:r>
         <w:rPr>
           <w:sz w:val="24"/>
           <w:szCs w:val="24"/>
         </w:rPr>
-        <w:t>i.e.</w:t>
-      </w:r>
-      <w:proofErr w:type="gramEnd"/>
-      <w:r>
+        <w:t>i.e. &lt;topLevelRepoUserName&gt; = neurio</w:t>
+      </w:r>
+    </w:p>
+    <w:p>
+      <w:pPr>
+        <w:pStyle w:val="ListParagraph"/>
+        <w:numPr>
+          <w:ilvl w:val="2"/>
+          <w:numId w:val="1"/>
+        </w:numPr>
         <w:rPr>
           <w:sz w:val="24"/>
           <w:szCs w:val="24"/>
         </w:rPr>
-        <w:t xml:space="preserve"> &lt;</w:t>
-      </w:r>
-      <w:proofErr w:type="spellStart"/>
+      </w:pPr>
       <w:r>
         <w:rPr>
           <w:sz w:val="24"/>
           <w:szCs w:val="24"/>
         </w:rPr>
-        <w:t>topLevelRepoUserName</w:t>
-      </w:r>
-      <w:proofErr w:type="spellEnd"/>
-      <w:r>
-        <w:rPr>
-          <w:sz w:val="24"/>
-          <w:szCs w:val="24"/>
-        </w:rPr>
-        <w:t xml:space="preserve">&gt; = </w:t>
-      </w:r>
-      <w:proofErr w:type="spellStart"/>
-      <w:r>
-        <w:rPr>
-          <w:sz w:val="24"/>
-          <w:szCs w:val="24"/>
-        </w:rPr>
-        <w:t>neurio</w:t>
-      </w:r>
-      <w:proofErr w:type="spellEnd"/>
-    </w:p>
-    <w:p>
-      <w:pPr>
-        <w:pStyle w:val="ListParagraph"/>
-        <w:numPr>
-          <w:ilvl w:val="2"/>
-          <w:numId w:val="1"/>
-        </w:numPr>
-        <w:rPr>
-          <w:sz w:val="24"/>
-          <w:szCs w:val="24"/>
-        </w:rPr>
-      </w:pPr>
-      <w:proofErr w:type="gramStart"/>
-      <w:r>
-        <w:rPr>
-          <w:sz w:val="24"/>
-          <w:szCs w:val="24"/>
-        </w:rPr>
-        <w:t>i.e.</w:t>
-      </w:r>
-      <w:proofErr w:type="gramEnd"/>
-      <w:r>
-        <w:rPr>
-          <w:sz w:val="24"/>
-          <w:szCs w:val="24"/>
-        </w:rPr>
-        <w:t xml:space="preserve"> &lt;</w:t>
-      </w:r>
-      <w:proofErr w:type="spellStart"/>
-      <w:r>
-        <w:rPr>
-          <w:sz w:val="24"/>
-          <w:szCs w:val="24"/>
-        </w:rPr>
-        <w:t>RepoName</w:t>
-      </w:r>
-      <w:proofErr w:type="spellEnd"/>
-      <w:r>
-        <w:rPr>
-          <w:sz w:val="24"/>
-          <w:szCs w:val="24"/>
-        </w:rPr>
-        <w:t xml:space="preserve">&gt; = </w:t>
-      </w:r>
-      <w:proofErr w:type="spellStart"/>
-      <w:r>
-        <w:rPr>
-          <w:sz w:val="24"/>
-          <w:szCs w:val="24"/>
-        </w:rPr>
-        <w:t>PwrMicro_PSIM_Model</w:t>
-      </w:r>
-      <w:proofErr w:type="spellEnd"/>
+        <w:t>i.e. &lt;RepoName&gt; = PwrMicro_PSIM_Model</w:t>
+      </w:r>
     </w:p>
     <w:p>
       <w:pPr>
@@ -1096,202 +900,118 @@
           <w:szCs w:val="24"/>
         </w:rPr>
       </w:pPr>
-      <w:proofErr w:type="gramStart"/>
       <w:r>
         <w:rPr>
           <w:sz w:val="24"/>
           <w:szCs w:val="24"/>
         </w:rPr>
-        <w:t>i.e.</w:t>
-      </w:r>
-      <w:proofErr w:type="gramEnd"/>
-      <w:r>
+        <w:t>i.e. &lt;topLevelRepoUserName&gt; = neurio</w:t>
+      </w:r>
+    </w:p>
+    <w:p>
+      <w:pPr>
+        <w:pStyle w:val="ListParagraph"/>
+        <w:numPr>
+          <w:ilvl w:val="2"/>
+          <w:numId w:val="1"/>
+        </w:numPr>
         <w:rPr>
           <w:sz w:val="24"/>
           <w:szCs w:val="24"/>
         </w:rPr>
-        <w:t xml:space="preserve"> &lt;</w:t>
-      </w:r>
-      <w:proofErr w:type="spellStart"/>
+      </w:pPr>
       <w:r>
         <w:rPr>
           <w:sz w:val="24"/>
           <w:szCs w:val="24"/>
         </w:rPr>
-        <w:t>topLevelRepoUserName</w:t>
-      </w:r>
-      <w:proofErr w:type="spellEnd"/>
-      <w:r>
-        <w:rPr>
-          <w:sz w:val="24"/>
-          <w:szCs w:val="24"/>
-        </w:rPr>
-        <w:t xml:space="preserve">&gt; = </w:t>
-      </w:r>
-      <w:proofErr w:type="spellStart"/>
-      <w:r>
-        <w:rPr>
-          <w:sz w:val="24"/>
-          <w:szCs w:val="24"/>
-        </w:rPr>
-        <w:t>neurio</w:t>
-      </w:r>
-      <w:proofErr w:type="spellEnd"/>
-    </w:p>
-    <w:p>
-      <w:pPr>
-        <w:pStyle w:val="ListParagraph"/>
-        <w:numPr>
-          <w:ilvl w:val="2"/>
-          <w:numId w:val="1"/>
-        </w:numPr>
-        <w:rPr>
-          <w:sz w:val="24"/>
-          <w:szCs w:val="24"/>
-        </w:rPr>
-      </w:pPr>
-      <w:proofErr w:type="gramStart"/>
-      <w:r>
-        <w:rPr>
-          <w:sz w:val="24"/>
-          <w:szCs w:val="24"/>
-        </w:rPr>
-        <w:t>i.e.</w:t>
-      </w:r>
-      <w:proofErr w:type="gramEnd"/>
-      <w:r>
-        <w:rPr>
-          <w:sz w:val="24"/>
-          <w:szCs w:val="24"/>
-        </w:rPr>
-        <w:t xml:space="preserve"> &lt;</w:t>
-      </w:r>
-      <w:proofErr w:type="spellStart"/>
-      <w:r>
-        <w:rPr>
-          <w:sz w:val="24"/>
-          <w:szCs w:val="24"/>
-        </w:rPr>
-        <w:t>RepoName</w:t>
-      </w:r>
-      <w:proofErr w:type="spellEnd"/>
-      <w:r>
-        <w:rPr>
-          <w:sz w:val="24"/>
-          <w:szCs w:val="24"/>
-        </w:rPr>
-        <w:t xml:space="preserve">&gt; = </w:t>
-      </w:r>
-      <w:proofErr w:type="spellStart"/>
-      <w:r>
-        <w:rPr>
-          <w:sz w:val="24"/>
-          <w:szCs w:val="24"/>
-        </w:rPr>
-        <w:t>PwrMicro_PSIM_Model</w:t>
-      </w:r>
-      <w:proofErr w:type="spellEnd"/>
-    </w:p>
-    <w:p>
-      <w:pPr>
-        <w:pStyle w:val="ListParagraph"/>
-        <w:numPr>
-          <w:ilvl w:val="0"/>
-          <w:numId w:val="1"/>
-        </w:numPr>
-      </w:pPr>
-      <w:r>
-        <w:t xml:space="preserve">Get status on current </w:t>
-      </w:r>
-      <w:proofErr w:type="spellStart"/>
-      <w:r>
-        <w:t>git</w:t>
-      </w:r>
-      <w:proofErr w:type="spellEnd"/>
+        <w:t>i.e. &lt;RepoName&gt; = PwrMicro_PSIM_Model</w:t>
+      </w:r>
+    </w:p>
+    <w:p>
+      <w:pPr>
+        <w:pStyle w:val="ListParagraph"/>
+        <w:numPr>
+          <w:ilvl w:val="0"/>
+          <w:numId w:val="1"/>
+        </w:numPr>
+      </w:pPr>
+      <w:r>
+        <w:t xml:space="preserve">Get status on current git </w:t>
+      </w:r>
+      <w:r>
+        <w:t>repo</w:t>
+      </w:r>
+    </w:p>
+    <w:p>
+      <w:pPr>
+        <w:pStyle w:val="ListParagraph"/>
+        <w:numPr>
+          <w:ilvl w:val="1"/>
+          <w:numId w:val="1"/>
+        </w:numPr>
+      </w:pPr>
+      <w:r>
+        <w:t>git status</w:t>
+      </w:r>
+    </w:p>
+    <w:p>
+      <w:pPr>
+        <w:pStyle w:val="ListParagraph"/>
+        <w:numPr>
+          <w:ilvl w:val="0"/>
+          <w:numId w:val="1"/>
+        </w:numPr>
+      </w:pPr>
+      <w:r>
+        <w:t xml:space="preserve">Get log of changes made to git </w:t>
+      </w:r>
+      <w:r>
+        <w:t>repo</w:t>
+      </w:r>
+    </w:p>
+    <w:p>
+      <w:pPr>
+        <w:pStyle w:val="ListParagraph"/>
+        <w:numPr>
+          <w:ilvl w:val="1"/>
+          <w:numId w:val="1"/>
+        </w:numPr>
+      </w:pPr>
+      <w:r>
+        <w:t>git log</w:t>
+      </w:r>
+      <w:r>
+        <w:t xml:space="preserve"> --</w:t>
+      </w:r>
+      <w:r>
+        <w:t xml:space="preserve">graph </w:t>
+      </w:r>
+      <w:r>
+        <w:t>--</w:t>
+      </w:r>
+      <w:r>
+        <w:t>decorate</w:t>
+      </w:r>
+    </w:p>
+    <w:p>
+      <w:pPr>
+        <w:pStyle w:val="ListParagraph"/>
+        <w:numPr>
+          <w:ilvl w:val="0"/>
+          <w:numId w:val="1"/>
+        </w:numPr>
+      </w:pPr>
+      <w:r>
+        <w:t>Start local repo</w:t>
+      </w:r>
+      <w:r>
+        <w:t xml:space="preserve"> then</w:t>
+      </w:r>
       <w:r>
         <w:t xml:space="preserve"> </w:t>
       </w:r>
       <w:r>
-        <w:t>repo</w:t>
-      </w:r>
-    </w:p>
-    <w:p>
-      <w:pPr>
-        <w:pStyle w:val="ListParagraph"/>
-        <w:numPr>
-          <w:ilvl w:val="1"/>
-          <w:numId w:val="1"/>
-        </w:numPr>
-      </w:pPr>
-      <w:r>
-        <w:t>git status</w:t>
-      </w:r>
-    </w:p>
-    <w:p>
-      <w:pPr>
-        <w:pStyle w:val="ListParagraph"/>
-        <w:numPr>
-          <w:ilvl w:val="0"/>
-          <w:numId w:val="1"/>
-        </w:numPr>
-      </w:pPr>
-      <w:r>
-        <w:t xml:space="preserve">Get log of changes made to </w:t>
-      </w:r>
-      <w:proofErr w:type="spellStart"/>
-      <w:r>
-        <w:t>git</w:t>
-      </w:r>
-      <w:proofErr w:type="spellEnd"/>
-      <w:r>
-        <w:t xml:space="preserve"> </w:t>
-      </w:r>
-      <w:r>
-        <w:t>repo</w:t>
-      </w:r>
-    </w:p>
-    <w:p>
-      <w:pPr>
-        <w:pStyle w:val="ListParagraph"/>
-        <w:numPr>
-          <w:ilvl w:val="1"/>
-          <w:numId w:val="1"/>
-        </w:numPr>
-      </w:pPr>
-      <w:r>
-        <w:t>git log</w:t>
-      </w:r>
-      <w:r>
-        <w:t xml:space="preserve"> --</w:t>
-      </w:r>
-      <w:r>
-        <w:t xml:space="preserve">graph </w:t>
-      </w:r>
-      <w:r>
-        <w:t>--</w:t>
-      </w:r>
-      <w:r>
-        <w:t>decorate</w:t>
-      </w:r>
-    </w:p>
-    <w:p>
-      <w:pPr>
-        <w:pStyle w:val="ListParagraph"/>
-        <w:numPr>
-          <w:ilvl w:val="0"/>
-          <w:numId w:val="1"/>
-        </w:numPr>
-      </w:pPr>
-      <w:r>
-        <w:t>Start local repo</w:t>
-      </w:r>
-      <w:r>
-        <w:t xml:space="preserve"> then</w:t>
-      </w:r>
-      <w:r>
-        <w:t xml:space="preserve"> </w:t>
-      </w:r>
-      <w:r>
         <w:t>c</w:t>
       </w:r>
       <w:r>
@@ -1301,15 +1021,7 @@
         <w:t xml:space="preserve">using github.com. </w:t>
       </w:r>
       <w:r>
-        <w:t xml:space="preserve">If you commit a readme </w:t>
-      </w:r>
-      <w:proofErr w:type="gramStart"/>
-      <w:r>
-        <w:t>file</w:t>
-      </w:r>
-      <w:proofErr w:type="gramEnd"/>
-      <w:r>
-        <w:t xml:space="preserve"> then do the following:</w:t>
+        <w:t>If you commit a readme file then do the following:</w:t>
       </w:r>
     </w:p>
     <w:p>
@@ -1436,11 +1148,7 @@
         <w:t>git restore --source=</w:t>
       </w:r>
       <w:r>
-        <w:t>&lt;commit hash</w:t>
-      </w:r>
-      <w:proofErr w:type="gramStart"/>
-      <w:r>
-        <w:t>&gt;</w:t>
+        <w:t>&lt;commit hash&gt;</w:t>
       </w:r>
       <w:r>
         <w:t xml:space="preserve"> </w:t>
@@ -1448,15 +1156,9 @@
       <w:r>
         <w:t xml:space="preserve"> </w:t>
       </w:r>
-      <w:proofErr w:type="spellStart"/>
-      <w:r>
-        <w:t>file</w:t>
-      </w:r>
-      <w:proofErr w:type="gramEnd"/>
-      <w:r>
-        <w:t>_name</w:t>
-      </w:r>
-      <w:proofErr w:type="spellEnd"/>
+      <w:r>
+        <w:t>file_name</w:t>
+      </w:r>
     </w:p>
     <w:p>
       <w:pPr>
@@ -1482,13 +1184,8 @@
         <w:t xml:space="preserve">git show </w:t>
       </w:r>
       <w:r>
-        <w:t>&lt;commit hash</w:t>
-      </w:r>
-      <w:proofErr w:type="gramStart"/>
-      <w:r>
-        <w:t>&gt;:filename</w:t>
-      </w:r>
-      <w:proofErr w:type="gramEnd"/>
+        <w:t>&lt;commit hash&gt;:filename</w:t>
+      </w:r>
     </w:p>
     <w:p>
       <w:pPr>
@@ -1792,21 +1489,12 @@
     <w:r>
       <w:tab/>
     </w:r>
-    <w:proofErr w:type="spellStart"/>
     <w:r>
       <w:rPr>
         <w:b/>
         <w:bCs/>
       </w:rPr>
-      <w:t>Github</w:t>
-    </w:r>
-    <w:proofErr w:type="spellEnd"/>
-    <w:r>
-      <w:rPr>
-        <w:b/>
-        <w:bCs/>
-      </w:rPr>
-      <w:t xml:space="preserve"> Reference</w:t>
+      <w:t>Github Reference</w:t>
     </w:r>
   </w:p>
   <w:p>

</xml_diff>